<commit_message>
Updated tests and doc. Fixed '[' handling in annotations.
</commit_message>
<xml_diff>
--- a/docsrc/Timing Diagramer.docx
+++ b/docsrc/Timing Diagramer.docx
@@ -10,11 +10,7 @@
       </w:pPr>
       <w:r>
         <w:rPr/>
-        <w:t>Timing Diagram</w:t>
-      </w:r>
-      <w:r>
-        <w:rPr/>
-        <w:t>mer</w:t>
+        <w:t>Timing Diagrammer</w:t>
       </w:r>
     </w:p>
     <w:p>
@@ -26,25 +22,11 @@
         <w:rPr>
           <w:i/>
         </w:rPr>
-        <w:t xml:space="preserve">Timing Diagrammer </w:t>
-      </w:r>
-      <w:r>
-        <w:rPr>
-          <w:i/>
-        </w:rPr>
-        <w:t xml:space="preserve"> </w:t>
+        <w:t xml:space="preserve">Timing Diagrammer  </w:t>
       </w:r>
       <w:r>
         <w:rPr/>
-        <w:t xml:space="preserve">is based on the Waves Timing Diagram Editor and similar in concept. The commands are not backwards compatible with Waves version 1. The source code has been completely re-written in Python-3 using </w:t>
-      </w:r>
-      <w:r>
-        <w:rPr/>
-        <w:t>Qt5</w:t>
-      </w:r>
-      <w:r>
-        <w:rPr/>
-        <w:t xml:space="preserve"> toolkit.</w:t>
+        <w:t>is based on the Waves Timing Diagram Editor and similar in concept. The commands are not backwards compatible with Waves version 1. The source code has been completely re-written in Python-3 using Qt5 toolkit.</w:t>
       </w:r>
     </w:p>
     <w:p>
@@ -75,14 +57,7 @@
           <w:sz w:val="24"/>
           <w:vertAlign w:val="superscript"/>
         </w:rPr>
-        <w:t xml:space="preserve">© Anirban Banerjee 2021, </w:t>
-      </w:r>
-      <w:r>
-        <w:rPr>
-          <w:sz w:val="24"/>
-          <w:vertAlign w:val="superscript"/>
-        </w:rPr>
-        <w:t>2022, 2023</w:t>
+        <w:t>© Anirban Banerjee 2021, 2022, 2023</w:t>
       </w:r>
     </w:p>
     <w:p>
@@ -204,19 +179,25 @@
         </w:rPr>
       </w:pPr>
       <w:r>
-        <w:rPr/>
-      </w:r>
-    </w:p>
-    <w:p>
-      <w:pPr>
-        <w:pStyle w:val="Subtitle"/>
         <w:rPr>
           <w:sz w:val="28"/>
           <w:szCs w:val="24"/>
         </w:rPr>
-      </w:pPr>
-      <w:r>
-        <w:rPr/>
+      </w:r>
+    </w:p>
+    <w:p>
+      <w:pPr>
+        <w:pStyle w:val="Subtitle"/>
+        <w:rPr>
+          <w:sz w:val="28"/>
+          <w:szCs w:val="24"/>
+        </w:rPr>
+      </w:pPr>
+      <w:r>
+        <w:rPr>
+          <w:sz w:val="28"/>
+          <w:szCs w:val="24"/>
+        </w:rPr>
       </w:r>
     </w:p>
     <w:p>
@@ -255,39 +236,7 @@
       </w:r>
       <w:r>
         <w:rPr/>
-        <w:t xml:space="preserve"> has </w:t>
-      </w:r>
-      <w:r>
-        <w:rPr/>
-        <w:t>a</w:t>
-      </w:r>
-      <w:r>
-        <w:rPr/>
-        <w:t xml:space="preserve"> </w:t>
-      </w:r>
-      <w:r>
-        <w:rPr/>
-        <w:t xml:space="preserve">unified </w:t>
-      </w:r>
-      <w:r>
-        <w:rPr/>
-        <w:t xml:space="preserve">waveform (canvas) </w:t>
-      </w:r>
-      <w:r>
-        <w:rPr/>
-        <w:t xml:space="preserve">window where the waveform is displayed </w:t>
-      </w:r>
-      <w:r>
-        <w:rPr/>
-        <w:t xml:space="preserve">and </w:t>
-      </w:r>
-      <w:r>
-        <w:rPr/>
-        <w:t xml:space="preserve">an </w:t>
-      </w:r>
-      <w:r>
-        <w:rPr/>
-        <w:t>editor window where commands are typed in.</w:t>
+        <w:t xml:space="preserve"> has a unified waveform (canvas) window where the waveform is displayed and an editor window where commands are typed in.</w:t>
       </w:r>
     </w:p>
     <w:p>
@@ -298,7 +247,7 @@
       <w:r>
         <w:rPr/>
         <w:drawing>
-          <wp:anchor behindDoc="0" distT="0" distB="0" distL="0" distR="0" simplePos="0" locked="0" layoutInCell="0" allowOverlap="1" relativeHeight="7">
+          <wp:anchor behindDoc="0" distT="0" distB="0" distL="0" distR="0" simplePos="0" locked="0" layoutInCell="0" allowOverlap="1" relativeHeight="6">
             <wp:simplePos x="0" y="0"/>
             <wp:positionH relativeFrom="column">
               <wp:align>center</wp:align>
@@ -364,17 +313,7 @@
           <w:sz w:val="28"/>
           <w:szCs w:val="24"/>
         </w:rPr>
-        <w:t>Timing Diagrammer</w:t>
-      </w:r>
-      <w:r>
-        <w:rPr>
-          <w:rFonts w:cs="Arial" w:cstheme="minorBidi"/>
-          <w:b/>
-          <w:color w:val="17365D" w:themeColor="text2" w:themeShade="bf"/>
-          <w:sz w:val="28"/>
-          <w:szCs w:val="24"/>
-        </w:rPr>
-        <w:t xml:space="preserve"> Canvas</w:t>
+        <w:t>Timing Diagrammer Canvas</w:t>
       </w:r>
     </w:p>
     <w:p>
@@ -624,7 +563,7 @@
       </w:r>
       <w:r>
         <w:rPr>
-          <w:rFonts w:cs="Arial" w:cstheme="minorBidi"/>
+          <w:rFonts w:cs="Arial"/>
           <w:sz w:val="20"/>
         </w:rPr>
         <w:fldChar w:fldCharType="begin"/>
@@ -717,7 +656,7 @@
       </w:r>
       <w:r>
         <w:rPr>
-          <w:rFonts w:cs="Arial" w:cstheme="minorBidi"/>
+          <w:rFonts w:cs="Arial"/>
         </w:rPr>
         <w:fldChar w:fldCharType="begin"/>
       </w:r>
@@ -769,53 +708,102 @@
       <w:r>
         <w:rPr>
           <w:rFonts w:cs="Arial" w:ascii="Source Code Pro" w:hAnsi="Source Code Pro" w:cstheme="minorBidi"/>
-        </w:rPr>
-        <w:t>signal name;waveform command;</w:t>
+          <w:i/>
+          <w:iCs/>
+        </w:rPr>
+        <w:t>signal name</w:t>
       </w:r>
       <w:r>
         <w:rPr>
           <w:rFonts w:cs="Arial" w:ascii="Source Code Pro" w:hAnsi="Source Code Pro" w:cstheme="minorBidi"/>
         </w:rPr>
-        <w:t>wave</w:t>
+        <w:t>;</w:t>
       </w:r>
       <w:r>
         <w:rPr>
           <w:rFonts w:cs="Arial" w:ascii="Source Code Pro" w:hAnsi="Source Code Pro" w:cstheme="minorBidi"/>
-        </w:rPr>
-        <w:t xml:space="preserve"> annotation</w:t>
+          <w:i/>
+          <w:iCs/>
+        </w:rPr>
+        <w:t>waveform command</w:t>
       </w:r>
       <w:r>
         <w:rPr>
           <w:rFonts w:cs="Arial" w:ascii="Source Code Pro" w:hAnsi="Source Code Pro" w:cstheme="minorBidi"/>
         </w:rPr>
-        <w:t>s</w:t>
+        <w:t>;</w:t>
       </w:r>
       <w:r>
         <w:rPr>
           <w:rFonts w:cs="Arial" w:ascii="Source Code Pro" w:hAnsi="Source Code Pro" w:cstheme="minorBidi"/>
-        </w:rPr>
-        <w:t>;</w:t>
+          <w:i/>
+          <w:iCs/>
+        </w:rPr>
+        <w:t>wave annotations</w:t>
       </w:r>
       <w:r>
         <w:rPr>
           <w:rFonts w:cs="Arial" w:ascii="Source Code Pro" w:hAnsi="Source Code Pro" w:cstheme="minorBidi"/>
         </w:rPr>
-        <w:t>annotation</w:t>
+        <w:t>[</w:t>
       </w:r>
       <w:r>
         <w:rPr>
           <w:rFonts w:cs="Arial" w:ascii="Source Code Pro" w:hAnsi="Source Code Pro" w:cstheme="minorBidi"/>
-        </w:rPr>
+          <w:i/>
+          <w:iCs/>
+        </w:rPr>
+        <w:t>annotation parameters</w:t>
+      </w:r>
+      <w:r>
+        <w:rPr>
+          <w:rFonts w:cs="Arial" w:ascii="Source Code Pro" w:hAnsi="Source Code Pro" w:cstheme="minorBidi"/>
+        </w:rPr>
+        <w:t xml:space="preserve">], </w:t>
+      </w:r>
+      <w:r>
+        <w:rPr>
+          <w:rFonts w:cs="Arial" w:ascii="Source Code Pro" w:hAnsi="Source Code Pro" w:cstheme="minorBidi"/>
+          <w:i/>
+          <w:iCs/>
+        </w:rPr>
+        <w:t>wave annotations</w:t>
+      </w:r>
+      <w:r>
+        <w:rPr>
+          <w:rFonts w:cs="Arial" w:ascii="Source Code Pro" w:hAnsi="Source Code Pro" w:cstheme="minorBidi"/>
+        </w:rPr>
+        <w:t>[</w:t>
+      </w:r>
+      <w:r>
+        <w:rPr>
+          <w:rFonts w:cs="Arial" w:ascii="Source Code Pro" w:hAnsi="Source Code Pro" w:cstheme="minorBidi"/>
+          <w:i/>
+          <w:iCs/>
+        </w:rPr>
+        <w:t>annotation parameters],…</w:t>
+      </w:r>
+    </w:p>
+    <w:p>
+      <w:pPr>
+        <w:pStyle w:val="Caption"/>
+        <w:jc w:val="center"/>
+        <w:rPr>
+          <w:sz w:val="20"/>
+        </w:rPr>
+      </w:pPr>
+      <w:bookmarkStart w:id="2" w:name="_Ref412884626"/>
+      <w:r>
         <w:drawing>
-          <wp:anchor behindDoc="0" distT="0" distB="0" distL="0" distR="0" simplePos="0" locked="0" layoutInCell="0" allowOverlap="1" relativeHeight="6">
+          <wp:anchor behindDoc="0" distT="0" distB="0" distL="0" distR="0" simplePos="0" locked="0" layoutInCell="0" allowOverlap="1" relativeHeight="9">
             <wp:simplePos x="0" y="0"/>
             <wp:positionH relativeFrom="column">
-              <wp:posOffset>53975</wp:posOffset>
+              <wp:align>center</wp:align>
             </wp:positionH>
             <wp:positionV relativeFrom="paragraph">
-              <wp:posOffset>264795</wp:posOffset>
+              <wp:posOffset>635</wp:posOffset>
             </wp:positionV>
-            <wp:extent cx="6057900" cy="1490345"/>
+            <wp:extent cx="6475095" cy="1438910"/>
             <wp:effectExtent l="0" t="0" r="0" b="0"/>
             <wp:wrapSquare wrapText="largest"/>
             <wp:docPr id="4" name="Image1" descr=""/>
@@ -840,7 +828,7 @@
                   <pic:spPr bwMode="auto">
                     <a:xfrm>
                       <a:off x="0" y="0"/>
-                      <a:ext cx="6057900" cy="1490345"/>
+                      <a:ext cx="6475095" cy="1438910"/>
                     </a:xfrm>
                     <a:prstGeom prst="rect">
                       <a:avLst/>
@@ -854,9 +842,53 @@
       </w:r>
       <w:r>
         <w:rPr>
-          <w:rFonts w:cs="Arial" w:ascii="Source Code Pro" w:hAnsi="Source Code Pro" w:cstheme="minorBidi"/>
-        </w:rPr>
-        <w:t xml:space="preserve"> parameters</w:t>
+          <w:rFonts w:cs="Arial" w:cstheme="minorBidi"/>
+          <w:sz w:val="20"/>
+        </w:rPr>
+        <w:t xml:space="preserve">Figure </w:t>
+      </w:r>
+      <w:r>
+        <w:rPr>
+          <w:rFonts w:cs="Arial"/>
+          <w:sz w:val="20"/>
+        </w:rPr>
+        <w:fldChar w:fldCharType="begin"/>
+      </w:r>
+      <w:r>
+        <w:rPr>
+          <w:sz w:val="20"/>
+          <w:rFonts w:cs="Arial"/>
+        </w:rPr>
+        <w:instrText xml:space="preserve"> SEQ Figure \* ARABIC </w:instrText>
+      </w:r>
+      <w:r>
+        <w:rPr>
+          <w:sz w:val="20"/>
+          <w:rFonts w:cs="Arial"/>
+        </w:rPr>
+        <w:fldChar w:fldCharType="separate"/>
+      </w:r>
+      <w:r>
+        <w:rPr>
+          <w:sz w:val="20"/>
+          <w:rFonts w:cs="Arial"/>
+        </w:rPr>
+        <w:t>2</w:t>
+      </w:r>
+      <w:r>
+        <w:rPr>
+          <w:sz w:val="20"/>
+          <w:rFonts w:cs="Arial"/>
+        </w:rPr>
+        <w:fldChar w:fldCharType="end"/>
+      </w:r>
+      <w:bookmarkEnd w:id="2"/>
+      <w:r>
+        <w:rPr>
+          <w:rFonts w:cs="Arial" w:cstheme="minorBidi"/>
+          <w:sz w:val="20"/>
+        </w:rPr>
+        <w:t xml:space="preserve">: Command Format </w:t>
       </w:r>
     </w:p>
     <w:p>
@@ -867,68 +899,10 @@
           <w:sz w:val="20"/>
         </w:rPr>
       </w:pPr>
-      <w:bookmarkStart w:id="2" w:name="_Ref412884626"/>
-      <w:r>
-        <w:rPr>
-          <w:rFonts w:cs="Arial" w:cstheme="minorBidi"/>
+      <w:r>
+        <w:rPr>
           <w:sz w:val="20"/>
         </w:rPr>
-        <w:t xml:space="preserve">Figure </w:t>
-      </w:r>
-      <w:r>
-        <w:rPr>
-          <w:rFonts w:cs="Arial" w:cstheme="minorBidi"/>
-          <w:sz w:val="20"/>
-        </w:rPr>
-        <w:fldChar w:fldCharType="begin"/>
-      </w:r>
-      <w:r>
-        <w:rPr>
-          <w:sz w:val="20"/>
-          <w:rFonts w:cs="Arial"/>
-        </w:rPr>
-        <w:instrText xml:space="preserve"> SEQ Figure \* ARABIC </w:instrText>
-      </w:r>
-      <w:r>
-        <w:rPr>
-          <w:sz w:val="20"/>
-          <w:rFonts w:cs="Arial"/>
-        </w:rPr>
-        <w:fldChar w:fldCharType="separate"/>
-      </w:r>
-      <w:r>
-        <w:rPr>
-          <w:sz w:val="20"/>
-          <w:rFonts w:cs="Arial"/>
-        </w:rPr>
-        <w:t>2</w:t>
-      </w:r>
-      <w:r>
-        <w:rPr>
-          <w:sz w:val="20"/>
-          <w:rFonts w:cs="Arial"/>
-        </w:rPr>
-        <w:fldChar w:fldCharType="end"/>
-      </w:r>
-      <w:bookmarkEnd w:id="2"/>
-      <w:r>
-        <w:rPr>
-          <w:rFonts w:cs="Arial" w:cstheme="minorBidi"/>
-          <w:sz w:val="20"/>
-        </w:rPr>
-        <w:t xml:space="preserve">: Command Format </w:t>
-      </w:r>
-    </w:p>
-    <w:p>
-      <w:pPr>
-        <w:pStyle w:val="Caption"/>
-        <w:jc w:val="center"/>
-        <w:rPr>
-          <w:sz w:val="20"/>
-        </w:rPr>
-      </w:pPr>
-      <w:r>
-        <w:rPr/>
       </w:r>
     </w:p>
     <w:p>
@@ -963,19 +937,19 @@
         <w:rPr>
           <w:rFonts w:cs="Arial" w:cstheme="minorBidi"/>
         </w:rPr>
-        <w:t xml:space="preserve">Signal names are the first part of the semi-colon-separated command string. The signal name can be of any length and is right justified. All characters including </w:t>
-      </w:r>
-      <w:r>
-        <w:rPr>
-          <w:rFonts w:cs="Arial" w:cstheme="minorBidi"/>
-        </w:rPr>
-        <w:t>comma</w:t>
-      </w:r>
-      <w:r>
-        <w:rPr>
-          <w:rFonts w:cs="Arial" w:cstheme="minorBidi"/>
-        </w:rPr>
-        <w:t xml:space="preserve"> ‘,’, hash/pound ‘#’ and semicolon ‘;’ are allowed. Signal names are optional. The first version of the program </w:t>
+        <w:t>Signal names are the first part of the semi-colon-separated command string. The signal name can be of any length and is right justified. All characters including comma ‘</w:t>
+      </w:r>
+      <w:r>
+        <w:rPr>
+          <w:rFonts w:cs="Arial" w:cstheme="minorBidi"/>
+        </w:rPr>
+        <w:t xml:space="preserve">brackets, ‘[‘ and ‘]’, </w:t>
+      </w:r>
+      <w:r>
+        <w:rPr>
+          <w:rFonts w:cs="Arial" w:cstheme="minorBidi"/>
+        </w:rPr>
+        <w:t xml:space="preserve">hash/pound ‘#’ and semicolon ‘;’ are allowed. Signal names are optional. The first version of the program </w:t>
       </w:r>
       <w:r>
         <w:rPr>
@@ -1000,7 +974,9 @@
         </w:rPr>
       </w:pPr>
       <w:r>
-        <w:rPr/>
+        <w:rPr>
+          <w:rFonts w:cs="Arial" w:cstheme="minorBidi"/>
+        </w:rPr>
       </w:r>
     </w:p>
     <w:p>
@@ -1011,7 +987,9 @@
         </w:rPr>
       </w:pPr>
       <w:r>
-        <w:rPr/>
+        <w:rPr>
+          <w:rFonts w:cs="Arial" w:cstheme="minorBidi"/>
+        </w:rPr>
       </w:r>
     </w:p>
     <w:p>
@@ -1022,7 +1000,9 @@
         </w:rPr>
       </w:pPr>
       <w:r>
-        <w:rPr/>
+        <w:rPr>
+          <w:rFonts w:cs="Arial" w:cstheme="minorBidi"/>
+        </w:rPr>
       </w:r>
     </w:p>
     <w:p>
@@ -1033,7 +1013,9 @@
         </w:rPr>
       </w:pPr>
       <w:r>
-        <w:rPr/>
+        <w:rPr>
+          <w:rFonts w:cs="Arial" w:cstheme="minorBidi"/>
+        </w:rPr>
       </w:r>
     </w:p>
     <w:p>
@@ -1044,7 +1026,9 @@
         </w:rPr>
       </w:pPr>
       <w:r>
-        <w:rPr/>
+        <w:rPr>
+          <w:rFonts w:cs="Arial" w:cstheme="minorBidi"/>
+        </w:rPr>
       </w:r>
     </w:p>
     <w:p>
@@ -1055,7 +1039,9 @@
         </w:rPr>
       </w:pPr>
       <w:r>
-        <w:rPr/>
+        <w:rPr>
+          <w:rFonts w:cs="Arial" w:cstheme="minorBidi"/>
+        </w:rPr>
       </w:r>
     </w:p>
     <w:p>
@@ -1066,7 +1052,9 @@
         </w:rPr>
       </w:pPr>
       <w:r>
-        <w:rPr/>
+        <w:rPr>
+          <w:rFonts w:cs="Arial" w:cstheme="minorBidi"/>
+        </w:rPr>
       </w:r>
     </w:p>
     <w:p>
@@ -1077,7 +1065,9 @@
         </w:rPr>
       </w:pPr>
       <w:r>
-        <w:rPr/>
+        <w:rPr>
+          <w:rFonts w:cs="Arial" w:cstheme="minorBidi"/>
+        </w:rPr>
       </w:r>
     </w:p>
     <w:p>
@@ -1088,7 +1078,9 @@
         </w:rPr>
       </w:pPr>
       <w:r>
-        <w:rPr/>
+        <w:rPr>
+          <w:rFonts w:cs="Arial" w:cstheme="minorBidi"/>
+        </w:rPr>
       </w:r>
     </w:p>
     <w:p>
@@ -1099,7 +1091,9 @@
         </w:rPr>
       </w:pPr>
       <w:r>
-        <w:rPr/>
+        <w:rPr>
+          <w:rFonts w:cs="Arial" w:cstheme="minorBidi"/>
+        </w:rPr>
       </w:r>
     </w:p>
     <w:p>
@@ -1110,7 +1104,9 @@
         </w:rPr>
       </w:pPr>
       <w:r>
-        <w:rPr/>
+        <w:rPr>
+          <w:rFonts w:cs="Arial" w:cstheme="minorBidi"/>
+        </w:rPr>
       </w:r>
     </w:p>
     <w:p>
@@ -1121,7 +1117,9 @@
         </w:rPr>
       </w:pPr>
       <w:r>
-        <w:rPr/>
+        <w:rPr>
+          <w:rFonts w:cs="Arial" w:cstheme="minorBidi"/>
+        </w:rPr>
       </w:r>
     </w:p>
     <w:p>
@@ -1132,7 +1130,9 @@
         </w:rPr>
       </w:pPr>
       <w:r>
-        <w:rPr/>
+        <w:rPr>
+          <w:rFonts w:cs="Arial" w:cstheme="minorBidi"/>
+        </w:rPr>
       </w:r>
     </w:p>
     <w:p>
@@ -1185,7 +1185,7 @@
       </w:r>
       <w:r>
         <w:rPr>
-          <w:rFonts w:cs="Arial" w:cstheme="minorBidi"/>
+          <w:rFonts w:cs="Arial"/>
           <w:color w:val="17365D"/>
         </w:rPr>
         <w:fldChar w:fldCharType="begin"/>
@@ -1334,7 +1334,7 @@
             <w:r>
               <w:rPr/>
               <w:drawing>
-                <wp:anchor behindDoc="0" distT="0" distB="0" distL="0" distR="0" simplePos="0" locked="0" layoutInCell="0" allowOverlap="1" relativeHeight="8">
+                <wp:anchor behindDoc="0" distT="0" distB="0" distL="0" distR="0" simplePos="0" locked="0" layoutInCell="0" allowOverlap="1" relativeHeight="7">
                   <wp:simplePos x="0" y="0"/>
                   <wp:positionH relativeFrom="column">
                     <wp:align>center</wp:align>
@@ -1415,7 +1415,7 @@
       </w:r>
       <w:r>
         <w:rPr>
-          <w:rFonts w:cs="Arial" w:cstheme="minorBidi"/>
+          <w:rFonts w:cs="Arial"/>
           <w:sz w:val="20"/>
         </w:rPr>
         <w:fldChar w:fldCharType="begin"/>
@@ -1481,26 +1481,9 @@
       </w:pPr>
       <w:r>
         <w:rPr>
-          <w:b/>
-          <w:color w:val="17365D"/>
-          <w:sz w:val="32"/>
-        </w:rPr>
-      </w:r>
-    </w:p>
-    <w:p>
-      <w:pPr>
-        <w:pStyle w:val="Subtitle"/>
-        <w:rPr>
           <w:sz w:val="28"/>
           <w:szCs w:val="24"/>
         </w:rPr>
-      </w:pPr>
-      <w:r>
-        <w:rPr>
-          <w:b/>
-          <w:color w:val="17365D"/>
-          <w:sz w:val="32"/>
-        </w:rPr>
       </w:r>
     </w:p>
     <w:p>
@@ -1513,25 +1496,38 @@
       </w:pPr>
       <w:r>
         <w:rPr>
-          <w:b/>
-          <w:color w:val="17365D"/>
-          <w:sz w:val="32"/>
-        </w:rPr>
-      </w:r>
-    </w:p>
-    <w:p>
-      <w:pPr>
-        <w:pStyle w:val="Subtitle"/>
-        <w:rPr>
           <w:sz w:val="28"/>
           <w:szCs w:val="24"/>
         </w:rPr>
-      </w:pPr>
-      <w:r>
-        <w:rPr>
-          <w:b/>
-          <w:color w:val="17365D"/>
-          <w:sz w:val="32"/>
+      </w:r>
+    </w:p>
+    <w:p>
+      <w:pPr>
+        <w:pStyle w:val="Subtitle"/>
+        <w:rPr>
+          <w:sz w:val="28"/>
+          <w:szCs w:val="24"/>
+        </w:rPr>
+      </w:pPr>
+      <w:r>
+        <w:rPr>
+          <w:sz w:val="28"/>
+          <w:szCs w:val="24"/>
+        </w:rPr>
+      </w:r>
+    </w:p>
+    <w:p>
+      <w:pPr>
+        <w:pStyle w:val="Subtitle"/>
+        <w:rPr>
+          <w:sz w:val="28"/>
+          <w:szCs w:val="24"/>
+        </w:rPr>
+      </w:pPr>
+      <w:r>
+        <w:rPr>
+          <w:sz w:val="28"/>
+          <w:szCs w:val="24"/>
         </w:rPr>
       </w:r>
     </w:p>
@@ -1579,7 +1575,7 @@
       </w:r>
       <w:r>
         <w:rPr>
-          <w:rFonts w:cs="Arial" w:cstheme="minorBidi"/>
+          <w:rFonts w:cs="Arial"/>
         </w:rPr>
         <w:fldChar w:fldCharType="begin"/>
       </w:r>
@@ -1630,14 +1626,14 @@
         <w:tblLook w:val="04a0" w:noHBand="0" w:noVBand="1" w:firstColumn="1" w:lastRow="0" w:lastColumn="0" w:firstRow="1"/>
       </w:tblPr>
       <w:tblGrid>
-        <w:gridCol w:w="813"/>
+        <w:gridCol w:w="812"/>
         <w:gridCol w:w="8187"/>
       </w:tblGrid>
       <w:tr>
         <w:trPr/>
         <w:tc>
           <w:tcPr>
-            <w:tcW w:w="813" w:type="dxa"/>
+            <w:tcW w:w="812" w:type="dxa"/>
             <w:tcBorders/>
           </w:tcPr>
           <w:p>
@@ -1689,7 +1685,7 @@
                 <w:szCs w:val="22"/>
                 <w:lang w:val="en-US" w:eastAsia="en-US" w:bidi="ar-SA"/>
               </w:rPr>
-              <w:t xml:space="preserve">This indicates a comment till the end of the line. </w:t>
+              <w:t>This indicates a comment till the end of the line.</w:t>
             </w:r>
           </w:p>
         </w:tc>
@@ -1698,10 +1694,8 @@
         <w:trPr/>
         <w:tc>
           <w:tcPr>
-            <w:tcW w:w="813" w:type="dxa"/>
-            <w:tcBorders>
-              <w:top w:val="nil"/>
-            </w:tcBorders>
+            <w:tcW w:w="812" w:type="dxa"/>
+            <w:tcBorders/>
           </w:tcPr>
           <w:p>
             <w:pPr>
@@ -1730,9 +1724,7 @@
         <w:tc>
           <w:tcPr>
             <w:tcW w:w="8187" w:type="dxa"/>
-            <w:tcBorders>
-              <w:top w:val="nil"/>
-            </w:tcBorders>
+            <w:tcBorders/>
           </w:tcPr>
           <w:p>
             <w:pPr>
@@ -1763,7 +1755,7 @@
         <w:trPr/>
         <w:tc>
           <w:tcPr>
-            <w:tcW w:w="813" w:type="dxa"/>
+            <w:tcW w:w="812" w:type="dxa"/>
             <w:tcBorders/>
           </w:tcPr>
           <w:p>
@@ -1824,10 +1816,8 @@
         <w:trPr/>
         <w:tc>
           <w:tcPr>
-            <w:tcW w:w="813" w:type="dxa"/>
-            <w:tcBorders>
-              <w:top w:val="nil"/>
-            </w:tcBorders>
+            <w:tcW w:w="812" w:type="dxa"/>
+            <w:tcBorders/>
           </w:tcPr>
           <w:p>
             <w:pPr>
@@ -1854,9 +1844,7 @@
         <w:tc>
           <w:tcPr>
             <w:tcW w:w="8187" w:type="dxa"/>
-            <w:tcBorders>
-              <w:top w:val="nil"/>
-            </w:tcBorders>
+            <w:tcBorders/>
           </w:tcPr>
           <w:p>
             <w:pPr>
@@ -1887,10 +1875,8 @@
         <w:trPr/>
         <w:tc>
           <w:tcPr>
-            <w:tcW w:w="813" w:type="dxa"/>
-            <w:tcBorders>
-              <w:top w:val="nil"/>
-            </w:tcBorders>
+            <w:tcW w:w="812" w:type="dxa"/>
+            <w:tcBorders/>
           </w:tcPr>
           <w:p>
             <w:pPr>
@@ -1917,9 +1903,7 @@
         <w:tc>
           <w:tcPr>
             <w:tcW w:w="8187" w:type="dxa"/>
-            <w:tcBorders>
-              <w:top w:val="nil"/>
-            </w:tcBorders>
+            <w:tcBorders/>
           </w:tcPr>
           <w:p>
             <w:pPr>
@@ -1971,10 +1955,8 @@
         <w:trPr/>
         <w:tc>
           <w:tcPr>
-            <w:tcW w:w="813" w:type="dxa"/>
-            <w:tcBorders>
-              <w:top w:val="nil"/>
-            </w:tcBorders>
+            <w:tcW w:w="812" w:type="dxa"/>
+            <w:tcBorders/>
           </w:tcPr>
           <w:p>
             <w:pPr>
@@ -2001,9 +1983,7 @@
         <w:tc>
           <w:tcPr>
             <w:tcW w:w="8187" w:type="dxa"/>
-            <w:tcBorders>
-              <w:top w:val="nil"/>
-            </w:tcBorders>
+            <w:tcBorders/>
           </w:tcPr>
           <w:p>
             <w:pPr>
@@ -2068,7 +2048,7 @@
       </w:r>
       <w:r>
         <w:rPr>
-          <w:rFonts w:cs="Arial" w:cstheme="minorBidi"/>
+          <w:rFonts w:cs="Arial"/>
           <w:sz w:val="20"/>
         </w:rPr>
         <w:fldChar w:fldCharType="begin"/>
@@ -2159,18 +2139,7 @@
           <w:sz w:val="28"/>
           <w:szCs w:val="24"/>
         </w:rPr>
-        <w:t xml:space="preserve">Waveform </w:t>
-      </w:r>
-      <w:r>
-        <w:rPr>
-          <w:rFonts w:cs="Arial" w:cstheme="minorBidi"/>
-          <w:b/>
-          <w:bCs/>
-          <w:color w:val="17365D" w:themeColor="text2" w:themeShade="bf"/>
-          <w:sz w:val="28"/>
-          <w:szCs w:val="24"/>
-        </w:rPr>
-        <w:t>Colors</w:t>
+        <w:t>Waveform Colors</w:t>
       </w:r>
     </w:p>
     <w:p>
@@ -2228,14 +2197,14 @@
         </w:tblCellMar>
       </w:tblPr>
       <w:tblGrid>
-        <w:gridCol w:w="450"/>
-        <w:gridCol w:w="1650"/>
+        <w:gridCol w:w="449"/>
+        <w:gridCol w:w="1651"/>
         <w:gridCol w:w="675"/>
         <w:gridCol w:w="2100"/>
-        <w:gridCol w:w="625"/>
+        <w:gridCol w:w="624"/>
         <w:gridCol w:w="1638"/>
-        <w:gridCol w:w="625"/>
-        <w:gridCol w:w="1587"/>
+        <w:gridCol w:w="626"/>
+        <w:gridCol w:w="1586"/>
       </w:tblGrid>
       <w:tr>
         <w:trPr>
@@ -2243,13 +2212,14 @@
         </w:trPr>
         <w:tc>
           <w:tcPr>
-            <w:tcW w:w="450" w:type="dxa"/>
-            <w:tcBorders/>
-            <w:vAlign w:val="bottom"/>
-          </w:tcPr>
-          <w:p>
-            <w:pPr>
-              <w:pStyle w:val="Normal"/>
+            <w:tcW w:w="449" w:type="dxa"/>
+            <w:tcBorders/>
+            <w:vAlign w:val="bottom"/>
+          </w:tcPr>
+          <w:p>
+            <w:pPr>
+              <w:pStyle w:val="Normal"/>
+              <w:widowControl w:val="false"/>
               <w:tabs>
                 <w:tab w:val="clear" w:pos="720"/>
               </w:tabs>
@@ -2267,13 +2237,14 @@
         </w:tc>
         <w:tc>
           <w:tcPr>
-            <w:tcW w:w="1650" w:type="dxa"/>
-            <w:tcBorders/>
-            <w:vAlign w:val="bottom"/>
-          </w:tcPr>
-          <w:p>
-            <w:pPr>
-              <w:pStyle w:val="Normal"/>
+            <w:tcW w:w="1651" w:type="dxa"/>
+            <w:tcBorders/>
+            <w:vAlign w:val="bottom"/>
+          </w:tcPr>
+          <w:p>
+            <w:pPr>
+              <w:pStyle w:val="Normal"/>
+              <w:widowControl w:val="false"/>
               <w:tabs>
                 <w:tab w:val="clear" w:pos="720"/>
               </w:tabs>
@@ -2288,7 +2259,7 @@
             </w:r>
             <w:r>
               <w:rPr/>
-              <w:t xml:space="preserve">'antiquewhite' </w:t>
+              <w:t>'antiquewhite'</w:t>
             </w:r>
           </w:p>
         </w:tc>
@@ -2301,6 +2272,7 @@
           <w:p>
             <w:pPr>
               <w:pStyle w:val="Normal"/>
+              <w:widowControl w:val="false"/>
               <w:tabs>
                 <w:tab w:val="clear" w:pos="720"/>
               </w:tabs>
@@ -2324,6 +2296,7 @@
           <w:p>
             <w:pPr>
               <w:pStyle w:val="Normal"/>
+              <w:widowControl w:val="false"/>
               <w:tabs>
                 <w:tab w:val="clear" w:pos="720"/>
               </w:tabs>
@@ -2338,19 +2311,20 @@
             </w:r>
             <w:r>
               <w:rPr/>
-              <w:t xml:space="preserve">'deepskyblue' </w:t>
-            </w:r>
-          </w:p>
-        </w:tc>
-        <w:tc>
-          <w:tcPr>
-            <w:tcW w:w="625" w:type="dxa"/>
-            <w:tcBorders/>
-            <w:vAlign w:val="bottom"/>
-          </w:tcPr>
-          <w:p>
-            <w:pPr>
-              <w:pStyle w:val="Normal"/>
+              <w:t>'deepskyblue'</w:t>
+            </w:r>
+          </w:p>
+        </w:tc>
+        <w:tc>
+          <w:tcPr>
+            <w:tcW w:w="624" w:type="dxa"/>
+            <w:tcBorders/>
+            <w:vAlign w:val="bottom"/>
+          </w:tcPr>
+          <w:p>
+            <w:pPr>
+              <w:pStyle w:val="Normal"/>
+              <w:widowControl w:val="false"/>
               <w:tabs>
                 <w:tab w:val="clear" w:pos="720"/>
               </w:tabs>
@@ -2375,6 +2349,7 @@
           <w:p>
             <w:pPr>
               <w:pStyle w:val="Normal"/>
+              <w:widowControl w:val="false"/>
               <w:tabs>
                 <w:tab w:val="clear" w:pos="720"/>
               </w:tabs>
@@ -2395,13 +2370,14 @@
         </w:tc>
         <w:tc>
           <w:tcPr>
-            <w:tcW w:w="625" w:type="dxa"/>
-            <w:tcBorders/>
-            <w:vAlign w:val="bottom"/>
-          </w:tcPr>
-          <w:p>
-            <w:pPr>
-              <w:pStyle w:val="Normal"/>
+            <w:tcW w:w="626" w:type="dxa"/>
+            <w:tcBorders/>
+            <w:vAlign w:val="bottom"/>
+          </w:tcPr>
+          <w:p>
+            <w:pPr>
+              <w:pStyle w:val="Normal"/>
+              <w:widowControl w:val="false"/>
               <w:tabs>
                 <w:tab w:val="clear" w:pos="720"/>
               </w:tabs>
@@ -2419,14 +2395,14 @@
         </w:tc>
         <w:tc>
           <w:tcPr>
-            <w:tcW w:w="1587" w:type="dxa"/>
-            <w:tcBorders/>
-            <w:vAlign w:val="bottom"/>
-          </w:tcPr>
-          <w:p>
-            <w:pPr>
-              <w:pStyle w:val="Normal"/>
-              <w:widowControl/>
+            <w:tcW w:w="1586" w:type="dxa"/>
+            <w:tcBorders/>
+            <w:vAlign w:val="bottom"/>
+          </w:tcPr>
+          <w:p>
+            <w:pPr>
+              <w:pStyle w:val="Normal"/>
+              <w:widowControl w:val="false"/>
               <w:tabs>
                 <w:tab w:val="clear" w:pos="720"/>
               </w:tabs>
@@ -2453,13 +2429,14 @@
         </w:trPr>
         <w:tc>
           <w:tcPr>
-            <w:tcW w:w="450" w:type="dxa"/>
-            <w:tcBorders/>
-            <w:vAlign w:val="bottom"/>
-          </w:tcPr>
-          <w:p>
-            <w:pPr>
-              <w:pStyle w:val="Normal"/>
+            <w:tcW w:w="449" w:type="dxa"/>
+            <w:tcBorders/>
+            <w:vAlign w:val="bottom"/>
+          </w:tcPr>
+          <w:p>
+            <w:pPr>
+              <w:pStyle w:val="Normal"/>
+              <w:widowControl w:val="false"/>
               <w:tabs>
                 <w:tab w:val="clear" w:pos="720"/>
               </w:tabs>
@@ -2477,13 +2454,14 @@
         </w:tc>
         <w:tc>
           <w:tcPr>
-            <w:tcW w:w="1650" w:type="dxa"/>
-            <w:tcBorders/>
-            <w:vAlign w:val="bottom"/>
-          </w:tcPr>
-          <w:p>
-            <w:pPr>
-              <w:pStyle w:val="Normal"/>
+            <w:tcW w:w="1651" w:type="dxa"/>
+            <w:tcBorders/>
+            <w:vAlign w:val="bottom"/>
+          </w:tcPr>
+          <w:p>
+            <w:pPr>
+              <w:pStyle w:val="Normal"/>
+              <w:widowControl w:val="false"/>
               <w:tabs>
                 <w:tab w:val="clear" w:pos="720"/>
               </w:tabs>
@@ -2498,7 +2476,7 @@
             </w:r>
             <w:r>
               <w:rPr/>
-              <w:t xml:space="preserve">'aquamarine' </w:t>
+              <w:t>'aquamarine'</w:t>
             </w:r>
           </w:p>
         </w:tc>
@@ -2511,6 +2489,7 @@
           <w:p>
             <w:pPr>
               <w:pStyle w:val="Normal"/>
+              <w:widowControl w:val="false"/>
               <w:tabs>
                 <w:tab w:val="clear" w:pos="720"/>
               </w:tabs>
@@ -2534,6 +2513,7 @@
           <w:p>
             <w:pPr>
               <w:pStyle w:val="Normal"/>
+              <w:widowControl w:val="false"/>
               <w:tabs>
                 <w:tab w:val="clear" w:pos="720"/>
               </w:tabs>
@@ -2548,19 +2528,20 @@
             </w:r>
             <w:r>
               <w:rPr/>
-              <w:t xml:space="preserve">'mediumaquamarine' </w:t>
-            </w:r>
-          </w:p>
-        </w:tc>
-        <w:tc>
-          <w:tcPr>
-            <w:tcW w:w="625" w:type="dxa"/>
-            <w:tcBorders/>
-            <w:vAlign w:val="bottom"/>
-          </w:tcPr>
-          <w:p>
-            <w:pPr>
-              <w:pStyle w:val="Normal"/>
+              <w:t>'mediumaquamarine'</w:t>
+            </w:r>
+          </w:p>
+        </w:tc>
+        <w:tc>
+          <w:tcPr>
+            <w:tcW w:w="624" w:type="dxa"/>
+            <w:tcBorders/>
+            <w:vAlign w:val="bottom"/>
+          </w:tcPr>
+          <w:p>
+            <w:pPr>
+              <w:pStyle w:val="Normal"/>
+              <w:widowControl w:val="false"/>
               <w:tabs>
                 <w:tab w:val="clear" w:pos="720"/>
               </w:tabs>
@@ -2585,6 +2566,7 @@
           <w:p>
             <w:pPr>
               <w:pStyle w:val="Normal"/>
+              <w:widowControl w:val="false"/>
               <w:tabs>
                 <w:tab w:val="clear" w:pos="720"/>
               </w:tabs>
@@ -2599,19 +2581,20 @@
             </w:r>
             <w:r>
               <w:rPr/>
-              <w:t xml:space="preserve">'pink' </w:t>
-            </w:r>
-          </w:p>
-        </w:tc>
-        <w:tc>
-          <w:tcPr>
-            <w:tcW w:w="625" w:type="dxa"/>
-            <w:tcBorders/>
-            <w:vAlign w:val="bottom"/>
-          </w:tcPr>
-          <w:p>
-            <w:pPr>
-              <w:pStyle w:val="Normal"/>
+              <w:t>'pink'</w:t>
+            </w:r>
+          </w:p>
+        </w:tc>
+        <w:tc>
+          <w:tcPr>
+            <w:tcW w:w="626" w:type="dxa"/>
+            <w:tcBorders/>
+            <w:vAlign w:val="bottom"/>
+          </w:tcPr>
+          <w:p>
+            <w:pPr>
+              <w:pStyle w:val="Normal"/>
+              <w:widowControl w:val="false"/>
               <w:tabs>
                 <w:tab w:val="clear" w:pos="720"/>
               </w:tabs>
@@ -2629,13 +2612,14 @@
         </w:tc>
         <w:tc>
           <w:tcPr>
-            <w:tcW w:w="1587" w:type="dxa"/>
-            <w:tcBorders/>
-            <w:vAlign w:val="bottom"/>
-          </w:tcPr>
-          <w:p>
-            <w:pPr>
-              <w:pStyle w:val="Normal"/>
+            <w:tcW w:w="1586" w:type="dxa"/>
+            <w:tcBorders/>
+            <w:vAlign w:val="bottom"/>
+          </w:tcPr>
+          <w:p>
+            <w:pPr>
+              <w:pStyle w:val="Normal"/>
+              <w:widowControl w:val="false"/>
               <w:tabs>
                 <w:tab w:val="clear" w:pos="720"/>
               </w:tabs>
@@ -2661,13 +2645,14 @@
         </w:trPr>
         <w:tc>
           <w:tcPr>
-            <w:tcW w:w="450" w:type="dxa"/>
-            <w:tcBorders/>
-            <w:vAlign w:val="bottom"/>
-          </w:tcPr>
-          <w:p>
-            <w:pPr>
-              <w:pStyle w:val="Normal"/>
+            <w:tcW w:w="449" w:type="dxa"/>
+            <w:tcBorders/>
+            <w:vAlign w:val="bottom"/>
+          </w:tcPr>
+          <w:p>
+            <w:pPr>
+              <w:pStyle w:val="Normal"/>
+              <w:widowControl w:val="false"/>
               <w:tabs>
                 <w:tab w:val="clear" w:pos="720"/>
               </w:tabs>
@@ -2685,13 +2670,14 @@
         </w:tc>
         <w:tc>
           <w:tcPr>
-            <w:tcW w:w="1650" w:type="dxa"/>
-            <w:tcBorders/>
-            <w:vAlign w:val="bottom"/>
-          </w:tcPr>
-          <w:p>
-            <w:pPr>
-              <w:pStyle w:val="Normal"/>
+            <w:tcW w:w="1651" w:type="dxa"/>
+            <w:tcBorders/>
+            <w:vAlign w:val="bottom"/>
+          </w:tcPr>
+          <w:p>
+            <w:pPr>
+              <w:pStyle w:val="Normal"/>
+              <w:widowControl w:val="false"/>
               <w:tabs>
                 <w:tab w:val="clear" w:pos="720"/>
               </w:tabs>
@@ -2706,7 +2692,7 @@
             </w:r>
             <w:r>
               <w:rPr/>
-              <w:t xml:space="preserve">'light blue' </w:t>
+              <w:t>'light blue'</w:t>
             </w:r>
           </w:p>
         </w:tc>
@@ -2719,6 +2705,7 @@
           <w:p>
             <w:pPr>
               <w:pStyle w:val="Normal"/>
+              <w:widowControl w:val="false"/>
               <w:tabs>
                 <w:tab w:val="clear" w:pos="720"/>
               </w:tabs>
@@ -2742,6 +2729,7 @@
           <w:p>
             <w:pPr>
               <w:pStyle w:val="Normal"/>
+              <w:widowControl w:val="false"/>
               <w:tabs>
                 <w:tab w:val="clear" w:pos="720"/>
               </w:tabs>
@@ -2756,19 +2744,20 @@
             </w:r>
             <w:r>
               <w:rPr/>
-              <w:t xml:space="preserve">'springgreen' </w:t>
-            </w:r>
-          </w:p>
-        </w:tc>
-        <w:tc>
-          <w:tcPr>
-            <w:tcW w:w="625" w:type="dxa"/>
-            <w:tcBorders/>
-            <w:vAlign w:val="bottom"/>
-          </w:tcPr>
-          <w:p>
-            <w:pPr>
-              <w:pStyle w:val="Normal"/>
+              <w:t>'springgreen'</w:t>
+            </w:r>
+          </w:p>
+        </w:tc>
+        <w:tc>
+          <w:tcPr>
+            <w:tcW w:w="624" w:type="dxa"/>
+            <w:tcBorders/>
+            <w:vAlign w:val="bottom"/>
+          </w:tcPr>
+          <w:p>
+            <w:pPr>
+              <w:pStyle w:val="Normal"/>
+              <w:widowControl w:val="false"/>
               <w:tabs>
                 <w:tab w:val="clear" w:pos="720"/>
               </w:tabs>
@@ -2793,6 +2782,7 @@
           <w:p>
             <w:pPr>
               <w:pStyle w:val="Normal"/>
+              <w:widowControl w:val="false"/>
               <w:tabs>
                 <w:tab w:val="clear" w:pos="720"/>
               </w:tabs>
@@ -2807,19 +2797,20 @@
             </w:r>
             <w:r>
               <w:rPr/>
-              <w:t xml:space="preserve">'peachpuff' </w:t>
-            </w:r>
-          </w:p>
-        </w:tc>
-        <w:tc>
-          <w:tcPr>
-            <w:tcW w:w="625" w:type="dxa"/>
-            <w:tcBorders/>
-            <w:vAlign w:val="bottom"/>
-          </w:tcPr>
-          <w:p>
-            <w:pPr>
-              <w:pStyle w:val="Normal"/>
+              <w:t>'peachpuff'</w:t>
+            </w:r>
+          </w:p>
+        </w:tc>
+        <w:tc>
+          <w:tcPr>
+            <w:tcW w:w="626" w:type="dxa"/>
+            <w:tcBorders/>
+            <w:vAlign w:val="bottom"/>
+          </w:tcPr>
+          <w:p>
+            <w:pPr>
+              <w:pStyle w:val="Normal"/>
+              <w:widowControl w:val="false"/>
               <w:tabs>
                 <w:tab w:val="clear" w:pos="720"/>
               </w:tabs>
@@ -2837,13 +2828,14 @@
         </w:tc>
         <w:tc>
           <w:tcPr>
-            <w:tcW w:w="1587" w:type="dxa"/>
-            <w:tcBorders/>
-            <w:vAlign w:val="bottom"/>
-          </w:tcPr>
-          <w:p>
-            <w:pPr>
-              <w:pStyle w:val="Normal"/>
+            <w:tcW w:w="1586" w:type="dxa"/>
+            <w:tcBorders/>
+            <w:vAlign w:val="bottom"/>
+          </w:tcPr>
+          <w:p>
+            <w:pPr>
+              <w:pStyle w:val="Normal"/>
+              <w:widowControl w:val="false"/>
               <w:tabs>
                 <w:tab w:val="clear" w:pos="720"/>
               </w:tabs>
@@ -2869,13 +2861,14 @@
         </w:trPr>
         <w:tc>
           <w:tcPr>
-            <w:tcW w:w="450" w:type="dxa"/>
-            <w:tcBorders/>
-            <w:vAlign w:val="bottom"/>
-          </w:tcPr>
-          <w:p>
-            <w:pPr>
-              <w:pStyle w:val="Normal"/>
+            <w:tcW w:w="449" w:type="dxa"/>
+            <w:tcBorders/>
+            <w:vAlign w:val="bottom"/>
+          </w:tcPr>
+          <w:p>
+            <w:pPr>
+              <w:pStyle w:val="Normal"/>
+              <w:widowControl w:val="false"/>
               <w:tabs>
                 <w:tab w:val="clear" w:pos="720"/>
               </w:tabs>
@@ -2893,13 +2886,14 @@
         </w:tc>
         <w:tc>
           <w:tcPr>
-            <w:tcW w:w="1650" w:type="dxa"/>
-            <w:tcBorders/>
-            <w:vAlign w:val="bottom"/>
-          </w:tcPr>
-          <w:p>
-            <w:pPr>
-              <w:pStyle w:val="Normal"/>
+            <w:tcW w:w="1651" w:type="dxa"/>
+            <w:tcBorders/>
+            <w:vAlign w:val="bottom"/>
+          </w:tcPr>
+          <w:p>
+            <w:pPr>
+              <w:pStyle w:val="Normal"/>
+              <w:widowControl w:val="false"/>
               <w:tabs>
                 <w:tab w:val="clear" w:pos="720"/>
               </w:tabs>
@@ -2914,7 +2908,7 @@
             </w:r>
             <w:r>
               <w:rPr/>
-              <w:t xml:space="preserve">'bisque' </w:t>
+              <w:t>'bisque'</w:t>
             </w:r>
           </w:p>
         </w:tc>
@@ -2927,6 +2921,7 @@
           <w:p>
             <w:pPr>
               <w:pStyle w:val="Normal"/>
+              <w:widowControl w:val="false"/>
               <w:tabs>
                 <w:tab w:val="clear" w:pos="720"/>
               </w:tabs>
@@ -2951,6 +2946,7 @@
           <w:p>
             <w:pPr>
               <w:pStyle w:val="Normal"/>
+              <w:widowControl w:val="false"/>
               <w:tabs>
                 <w:tab w:val="clear" w:pos="720"/>
               </w:tabs>
@@ -2965,19 +2961,20 @@
             </w:r>
             <w:r>
               <w:rPr/>
-              <w:t xml:space="preserve">'lavender' </w:t>
-            </w:r>
-          </w:p>
-        </w:tc>
-        <w:tc>
-          <w:tcPr>
-            <w:tcW w:w="625" w:type="dxa"/>
-            <w:tcBorders/>
-            <w:vAlign w:val="bottom"/>
-          </w:tcPr>
-          <w:p>
-            <w:pPr>
-              <w:pStyle w:val="Normal"/>
+              <w:t>'lavender'</w:t>
+            </w:r>
+          </w:p>
+        </w:tc>
+        <w:tc>
+          <w:tcPr>
+            <w:tcW w:w="624" w:type="dxa"/>
+            <w:tcBorders/>
+            <w:vAlign w:val="bottom"/>
+          </w:tcPr>
+          <w:p>
+            <w:pPr>
+              <w:pStyle w:val="Normal"/>
+              <w:widowControl w:val="false"/>
               <w:tabs>
                 <w:tab w:val="clear" w:pos="720"/>
               </w:tabs>
@@ -3002,6 +2999,7 @@
           <w:p>
             <w:pPr>
               <w:pStyle w:val="Normal"/>
+              <w:widowControl w:val="false"/>
               <w:tabs>
                 <w:tab w:val="clear" w:pos="720"/>
               </w:tabs>
@@ -3016,19 +3014,20 @@
             </w:r>
             <w:r>
               <w:rPr/>
-              <w:t xml:space="preserve">'rosybrown' </w:t>
-            </w:r>
-          </w:p>
-        </w:tc>
-        <w:tc>
-          <w:tcPr>
-            <w:tcW w:w="625" w:type="dxa"/>
-            <w:tcBorders/>
-            <w:vAlign w:val="bottom"/>
-          </w:tcPr>
-          <w:p>
-            <w:pPr>
-              <w:pStyle w:val="Normal"/>
+              <w:t>'rosybrown'</w:t>
+            </w:r>
+          </w:p>
+        </w:tc>
+        <w:tc>
+          <w:tcPr>
+            <w:tcW w:w="626" w:type="dxa"/>
+            <w:tcBorders/>
+            <w:vAlign w:val="bottom"/>
+          </w:tcPr>
+          <w:p>
+            <w:pPr>
+              <w:pStyle w:val="Normal"/>
+              <w:widowControl w:val="false"/>
               <w:tabs>
                 <w:tab w:val="clear" w:pos="720"/>
               </w:tabs>
@@ -3046,13 +3045,14 @@
         </w:tc>
         <w:tc>
           <w:tcPr>
-            <w:tcW w:w="1587" w:type="dxa"/>
-            <w:tcBorders/>
-            <w:vAlign w:val="bottom"/>
-          </w:tcPr>
-          <w:p>
-            <w:pPr>
-              <w:pStyle w:val="Normal"/>
+            <w:tcW w:w="1586" w:type="dxa"/>
+            <w:tcBorders/>
+            <w:vAlign w:val="bottom"/>
+          </w:tcPr>
+          <w:p>
+            <w:pPr>
+              <w:pStyle w:val="Normal"/>
+              <w:widowControl w:val="false"/>
               <w:tabs>
                 <w:tab w:val="clear" w:pos="720"/>
               </w:tabs>
@@ -3067,7 +3067,7 @@
             </w:r>
             <w:r>
               <w:rPr/>
-              <w:t xml:space="preserve">'light yellow' </w:t>
+              <w:t>'light yellow'</w:t>
             </w:r>
           </w:p>
         </w:tc>
@@ -3078,13 +3078,14 @@
         </w:trPr>
         <w:tc>
           <w:tcPr>
-            <w:tcW w:w="450" w:type="dxa"/>
-            <w:tcBorders/>
-            <w:vAlign w:val="bottom"/>
-          </w:tcPr>
-          <w:p>
-            <w:pPr>
-              <w:pStyle w:val="Normal"/>
+            <w:tcW w:w="449" w:type="dxa"/>
+            <w:tcBorders/>
+            <w:vAlign w:val="bottom"/>
+          </w:tcPr>
+          <w:p>
+            <w:pPr>
+              <w:pStyle w:val="Normal"/>
+              <w:widowControl w:val="false"/>
               <w:tabs>
                 <w:tab w:val="clear" w:pos="720"/>
               </w:tabs>
@@ -3102,13 +3103,14 @@
         </w:tc>
         <w:tc>
           <w:tcPr>
-            <w:tcW w:w="1650" w:type="dxa"/>
-            <w:tcBorders/>
-            <w:vAlign w:val="bottom"/>
-          </w:tcPr>
-          <w:p>
-            <w:pPr>
-              <w:pStyle w:val="Normal"/>
+            <w:tcW w:w="1651" w:type="dxa"/>
+            <w:tcBorders/>
+            <w:vAlign w:val="bottom"/>
+          </w:tcPr>
+          <w:p>
+            <w:pPr>
+              <w:pStyle w:val="Normal"/>
+              <w:widowControl w:val="false"/>
               <w:tabs>
                 <w:tab w:val="clear" w:pos="720"/>
               </w:tabs>
@@ -3123,7 +3125,7 @@
             </w:r>
             <w:r>
               <w:rPr/>
-              <w:t xml:space="preserve">'lightcyan' </w:t>
+              <w:t>'lightcyan'</w:t>
             </w:r>
           </w:p>
         </w:tc>
@@ -3136,6 +3138,7 @@
           <w:p>
             <w:pPr>
               <w:pStyle w:val="Normal"/>
+              <w:widowControl w:val="false"/>
               <w:tabs>
                 <w:tab w:val="clear" w:pos="720"/>
               </w:tabs>
@@ -3160,6 +3163,7 @@
           <w:p>
             <w:pPr>
               <w:pStyle w:val="Normal"/>
+              <w:widowControl w:val="false"/>
               <w:tabs>
                 <w:tab w:val="clear" w:pos="720"/>
               </w:tabs>
@@ -3174,19 +3178,20 @@
             </w:r>
             <w:r>
               <w:rPr/>
-              <w:t xml:space="preserve">'mistyrose' </w:t>
-            </w:r>
-          </w:p>
-        </w:tc>
-        <w:tc>
-          <w:tcPr>
-            <w:tcW w:w="625" w:type="dxa"/>
-            <w:tcBorders/>
-            <w:vAlign w:val="bottom"/>
-          </w:tcPr>
-          <w:p>
-            <w:pPr>
-              <w:pStyle w:val="Normal"/>
+              <w:t>'mistyrose'</w:t>
+            </w:r>
+          </w:p>
+        </w:tc>
+        <w:tc>
+          <w:tcPr>
+            <w:tcW w:w="624" w:type="dxa"/>
+            <w:tcBorders/>
+            <w:vAlign w:val="bottom"/>
+          </w:tcPr>
+          <w:p>
+            <w:pPr>
+              <w:pStyle w:val="Normal"/>
+              <w:widowControl w:val="false"/>
               <w:tabs>
                 <w:tab w:val="clear" w:pos="720"/>
               </w:tabs>
@@ -3211,6 +3216,7 @@
           <w:p>
             <w:pPr>
               <w:pStyle w:val="Normal"/>
+              <w:widowControl w:val="false"/>
               <w:tabs>
                 <w:tab w:val="clear" w:pos="720"/>
               </w:tabs>
@@ -3231,13 +3237,14 @@
         </w:tc>
         <w:tc>
           <w:tcPr>
-            <w:tcW w:w="625" w:type="dxa"/>
-            <w:tcBorders/>
-            <w:vAlign w:val="bottom"/>
-          </w:tcPr>
-          <w:p>
-            <w:pPr>
-              <w:pStyle w:val="Normal"/>
+            <w:tcW w:w="626" w:type="dxa"/>
+            <w:tcBorders/>
+            <w:vAlign w:val="bottom"/>
+          </w:tcPr>
+          <w:p>
+            <w:pPr>
+              <w:pStyle w:val="Normal"/>
+              <w:widowControl w:val="false"/>
               <w:tabs>
                 <w:tab w:val="clear" w:pos="720"/>
               </w:tabs>
@@ -3255,13 +3262,14 @@
         </w:tc>
         <w:tc>
           <w:tcPr>
-            <w:tcW w:w="1587" w:type="dxa"/>
-            <w:tcBorders/>
-            <w:vAlign w:val="bottom"/>
-          </w:tcPr>
-          <w:p>
-            <w:pPr>
-              <w:pStyle w:val="Normal"/>
+            <w:tcW w:w="1586" w:type="dxa"/>
+            <w:tcBorders/>
+            <w:vAlign w:val="bottom"/>
+          </w:tcPr>
+          <w:p>
+            <w:pPr>
+              <w:pStyle w:val="Normal"/>
+              <w:widowControl w:val="false"/>
               <w:tabs>
                 <w:tab w:val="clear" w:pos="720"/>
               </w:tabs>
@@ -3276,7 +3284,7 @@
             </w:r>
             <w:r>
               <w:rPr/>
-              <w:t xml:space="preserve">'yellow' </w:t>
+              <w:t>'yellow'</w:t>
             </w:r>
           </w:p>
         </w:tc>
@@ -3287,13 +3295,14 @@
         </w:trPr>
         <w:tc>
           <w:tcPr>
-            <w:tcW w:w="450" w:type="dxa"/>
-            <w:tcBorders/>
-            <w:vAlign w:val="bottom"/>
-          </w:tcPr>
-          <w:p>
-            <w:pPr>
-              <w:pStyle w:val="Normal"/>
+            <w:tcW w:w="449" w:type="dxa"/>
+            <w:tcBorders/>
+            <w:vAlign w:val="bottom"/>
+          </w:tcPr>
+          <w:p>
+            <w:pPr>
+              <w:pStyle w:val="Normal"/>
+              <w:widowControl w:val="false"/>
               <w:tabs>
                 <w:tab w:val="clear" w:pos="720"/>
               </w:tabs>
@@ -3311,13 +3320,14 @@
         </w:tc>
         <w:tc>
           <w:tcPr>
-            <w:tcW w:w="1650" w:type="dxa"/>
-            <w:tcBorders/>
-            <w:vAlign w:val="bottom"/>
-          </w:tcPr>
-          <w:p>
-            <w:pPr>
-              <w:pStyle w:val="Normal"/>
+            <w:tcW w:w="1651" w:type="dxa"/>
+            <w:tcBorders/>
+            <w:vAlign w:val="bottom"/>
+          </w:tcPr>
+          <w:p>
+            <w:pPr>
+              <w:pStyle w:val="Normal"/>
+              <w:widowControl w:val="false"/>
               <w:tabs>
                 <w:tab w:val="clear" w:pos="720"/>
               </w:tabs>
@@ -3332,7 +3342,7 @@
             </w:r>
             <w:r>
               <w:rPr/>
-              <w:t xml:space="preserve">'cornflowerblue' </w:t>
+              <w:t>'cornflowerblue'</w:t>
             </w:r>
           </w:p>
         </w:tc>
@@ -3345,6 +3355,7 @@
           <w:p>
             <w:pPr>
               <w:pStyle w:val="Normal"/>
+              <w:widowControl w:val="false"/>
               <w:tabs>
                 <w:tab w:val="clear" w:pos="720"/>
               </w:tabs>
@@ -3369,6 +3380,7 @@
           <w:p>
             <w:pPr>
               <w:pStyle w:val="Normal"/>
+              <w:widowControl w:val="false"/>
               <w:tabs>
                 <w:tab w:val="clear" w:pos="720"/>
               </w:tabs>
@@ -3383,19 +3395,20 @@
             </w:r>
             <w:r>
               <w:rPr/>
-              <w:t xml:space="preserve">'khaki' </w:t>
-            </w:r>
-          </w:p>
-        </w:tc>
-        <w:tc>
-          <w:tcPr>
-            <w:tcW w:w="625" w:type="dxa"/>
-            <w:tcBorders/>
-            <w:vAlign w:val="bottom"/>
-          </w:tcPr>
-          <w:p>
-            <w:pPr>
-              <w:pStyle w:val="Normal"/>
+              <w:t>'khaki'</w:t>
+            </w:r>
+          </w:p>
+        </w:tc>
+        <w:tc>
+          <w:tcPr>
+            <w:tcW w:w="624" w:type="dxa"/>
+            <w:tcBorders/>
+            <w:vAlign w:val="bottom"/>
+          </w:tcPr>
+          <w:p>
+            <w:pPr>
+              <w:pStyle w:val="Normal"/>
+              <w:widowControl w:val="false"/>
               <w:tabs>
                 <w:tab w:val="clear" w:pos="720"/>
               </w:tabs>
@@ -3420,6 +3433,7 @@
           <w:p>
             <w:pPr>
               <w:pStyle w:val="Normal"/>
+              <w:widowControl w:val="false"/>
               <w:tabs>
                 <w:tab w:val="clear" w:pos="720"/>
               </w:tabs>
@@ -3440,13 +3454,14 @@
         </w:tc>
         <w:tc>
           <w:tcPr>
-            <w:tcW w:w="625" w:type="dxa"/>
-            <w:tcBorders/>
-            <w:vAlign w:val="bottom"/>
-          </w:tcPr>
-          <w:p>
-            <w:pPr>
-              <w:pStyle w:val="Normal"/>
+            <w:tcW w:w="626" w:type="dxa"/>
+            <w:tcBorders/>
+            <w:vAlign w:val="bottom"/>
+          </w:tcPr>
+          <w:p>
+            <w:pPr>
+              <w:pStyle w:val="Normal"/>
+              <w:widowControl w:val="false"/>
               <w:tabs>
                 <w:tab w:val="clear" w:pos="720"/>
               </w:tabs>
@@ -3464,13 +3479,14 @@
         </w:tc>
         <w:tc>
           <w:tcPr>
-            <w:tcW w:w="1587" w:type="dxa"/>
-            <w:tcBorders/>
-            <w:vAlign w:val="bottom"/>
-          </w:tcPr>
-          <w:p>
-            <w:pPr>
-              <w:pStyle w:val="Normal"/>
+            <w:tcW w:w="1586" w:type="dxa"/>
+            <w:tcBorders/>
+            <w:vAlign w:val="bottom"/>
+          </w:tcPr>
+          <w:p>
+            <w:pPr>
+              <w:pStyle w:val="Normal"/>
+              <w:widowControl w:val="false"/>
               <w:tabs>
                 <w:tab w:val="clear" w:pos="720"/>
               </w:tabs>
@@ -3496,13 +3512,14 @@
         </w:trPr>
         <w:tc>
           <w:tcPr>
-            <w:tcW w:w="450" w:type="dxa"/>
-            <w:tcBorders/>
-            <w:vAlign w:val="bottom"/>
-          </w:tcPr>
-          <w:p>
-            <w:pPr>
-              <w:pStyle w:val="Normal"/>
+            <w:tcW w:w="449" w:type="dxa"/>
+            <w:tcBorders/>
+            <w:vAlign w:val="bottom"/>
+          </w:tcPr>
+          <w:p>
+            <w:pPr>
+              <w:pStyle w:val="Normal"/>
+              <w:widowControl w:val="false"/>
               <w:tabs>
                 <w:tab w:val="clear" w:pos="720"/>
               </w:tabs>
@@ -3520,13 +3537,14 @@
         </w:tc>
         <w:tc>
           <w:tcPr>
-            <w:tcW w:w="1650" w:type="dxa"/>
-            <w:tcBorders/>
-            <w:vAlign w:val="bottom"/>
-          </w:tcPr>
-          <w:p>
-            <w:pPr>
-              <w:pStyle w:val="Normal"/>
+            <w:tcW w:w="1651" w:type="dxa"/>
+            <w:tcBorders/>
+            <w:vAlign w:val="bottom"/>
+          </w:tcPr>
+          <w:p>
+            <w:pPr>
+              <w:pStyle w:val="Normal"/>
+              <w:widowControl w:val="false"/>
               <w:tabs>
                 <w:tab w:val="clear" w:pos="720"/>
               </w:tabs>
@@ -3541,7 +3559,7 @@
             </w:r>
             <w:r>
               <w:rPr/>
-              <w:t xml:space="preserve">'skyblue' </w:t>
+              <w:t>'skyblue'</w:t>
             </w:r>
           </w:p>
         </w:tc>
@@ -3554,6 +3572,7 @@
           <w:p>
             <w:pPr>
               <w:pStyle w:val="Normal"/>
+              <w:widowControl w:val="false"/>
               <w:tabs>
                 <w:tab w:val="clear" w:pos="720"/>
               </w:tabs>
@@ -3578,6 +3597,7 @@
           <w:p>
             <w:pPr>
               <w:pStyle w:val="Normal"/>
+              <w:widowControl w:val="false"/>
               <w:tabs>
                 <w:tab w:val="clear" w:pos="720"/>
               </w:tabs>
@@ -3598,13 +3618,14 @@
         </w:tc>
         <w:tc>
           <w:tcPr>
-            <w:tcW w:w="625" w:type="dxa"/>
-            <w:tcBorders/>
-            <w:vAlign w:val="bottom"/>
-          </w:tcPr>
-          <w:p>
-            <w:pPr>
-              <w:pStyle w:val="Normal"/>
+            <w:tcW w:w="624" w:type="dxa"/>
+            <w:tcBorders/>
+            <w:vAlign w:val="bottom"/>
+          </w:tcPr>
+          <w:p>
+            <w:pPr>
+              <w:pStyle w:val="Normal"/>
+              <w:widowControl w:val="false"/>
               <w:tabs>
                 <w:tab w:val="clear" w:pos="720"/>
               </w:tabs>
@@ -3629,6 +3650,7 @@
           <w:p>
             <w:pPr>
               <w:pStyle w:val="Normal"/>
+              <w:widowControl w:val="false"/>
               <w:tabs>
                 <w:tab w:val="clear" w:pos="720"/>
               </w:tabs>
@@ -3643,19 +3665,20 @@
             </w:r>
             <w:r>
               <w:rPr/>
-              <w:t xml:space="preserve">'violet' </w:t>
-            </w:r>
-          </w:p>
-        </w:tc>
-        <w:tc>
-          <w:tcPr>
-            <w:tcW w:w="625" w:type="dxa"/>
-            <w:tcBorders/>
-            <w:vAlign w:val="bottom"/>
-          </w:tcPr>
-          <w:p>
-            <w:pPr>
-              <w:pStyle w:val="Normal"/>
+              <w:t>'violet'</w:t>
+            </w:r>
+          </w:p>
+        </w:tc>
+        <w:tc>
+          <w:tcPr>
+            <w:tcW w:w="626" w:type="dxa"/>
+            <w:tcBorders/>
+            <w:vAlign w:val="bottom"/>
+          </w:tcPr>
+          <w:p>
+            <w:pPr>
+              <w:pStyle w:val="Normal"/>
+              <w:widowControl w:val="false"/>
               <w:tabs>
                 <w:tab w:val="clear" w:pos="720"/>
               </w:tabs>
@@ -3673,13 +3696,14 @@
         </w:tc>
         <w:tc>
           <w:tcPr>
-            <w:tcW w:w="1587" w:type="dxa"/>
-            <w:tcBorders/>
-            <w:vAlign w:val="bottom"/>
-          </w:tcPr>
-          <w:p>
-            <w:pPr>
-              <w:pStyle w:val="Normal"/>
+            <w:tcW w:w="1586" w:type="dxa"/>
+            <w:tcBorders/>
+            <w:vAlign w:val="bottom"/>
+          </w:tcPr>
+          <w:p>
+            <w:pPr>
+              <w:pStyle w:val="Normal"/>
+              <w:widowControl w:val="false"/>
               <w:tabs>
                 <w:tab w:val="clear" w:pos="720"/>
               </w:tabs>
@@ -3798,19 +3822,7 @@
         <w:rPr>
           <w:rFonts w:cs="Arial" w:cstheme="minorBidi"/>
         </w:rPr>
-        <w:t xml:space="preserve">The data annotation section starts after third semicolon in the command. Each comma-separated string is associated with a grid. The annotation parameters are separated by </w:t>
-      </w:r>
-      <w:r>
-        <w:rPr>
-          <w:rFonts w:cs="Arial" w:cstheme="minorBidi"/>
-        </w:rPr>
-        <w:t>space or spaces</w:t>
-      </w:r>
-      <w:r>
-        <w:rPr>
-          <w:rFonts w:cs="Arial" w:cstheme="minorBidi"/>
-        </w:rPr>
-        <w:t>. The parameters are :</w:t>
+        <w:t>The data annotation section starts after third semicolon in the command. Each comma-separated string is associated with a grid. The annotation parameters are separated by space or spaces. The parameters are :</w:t>
       </w:r>
     </w:p>
     <w:p>
@@ -3962,7 +3974,7 @@
         </w:tblCellMar>
       </w:tblPr>
       <w:tblGrid>
-        <w:gridCol w:w="1929"/>
+        <w:gridCol w:w="1928"/>
         <w:gridCol w:w="7611"/>
       </w:tblGrid>
       <w:tr>
@@ -3971,7 +3983,7 @@
         </w:trPr>
         <w:tc>
           <w:tcPr>
-            <w:tcW w:w="1929" w:type="dxa"/>
+            <w:tcW w:w="1928" w:type="dxa"/>
             <w:tcBorders>
               <w:top w:val="single" w:sz="4" w:space="0" w:color="000000"/>
               <w:left w:val="single" w:sz="4" w:space="0" w:color="000000"/>
@@ -3982,6 +3994,7 @@
           <w:p>
             <w:pPr>
               <w:pStyle w:val="TextBody"/>
+              <w:widowControl w:val="false"/>
               <w:spacing w:before="0" w:after="140"/>
               <w:jc w:val="center"/>
               <w:rPr>
@@ -4017,6 +4030,7 @@
           <w:p>
             <w:pPr>
               <w:pStyle w:val="TextBody"/>
+              <w:widowControl w:val="false"/>
               <w:spacing w:before="0" w:after="140"/>
               <w:jc w:val="center"/>
               <w:rPr>
@@ -4043,7 +4057,7 @@
         <w:trPr/>
         <w:tc>
           <w:tcPr>
-            <w:tcW w:w="1929" w:type="dxa"/>
+            <w:tcW w:w="1928" w:type="dxa"/>
             <w:tcBorders>
               <w:left w:val="single" w:sz="4" w:space="0" w:color="000000"/>
               <w:bottom w:val="single" w:sz="4" w:space="0" w:color="000000"/>
@@ -4052,6 +4066,7 @@
           <w:p>
             <w:pPr>
               <w:pStyle w:val="Normal"/>
+              <w:widowControl w:val="false"/>
               <w:spacing w:before="0" w:after="200"/>
               <w:jc w:val="center"/>
               <w:rPr>
@@ -4082,6 +4097,7 @@
           <w:p>
             <w:pPr>
               <w:pStyle w:val="TableContents"/>
+              <w:widowControl w:val="false"/>
               <w:spacing w:before="0" w:after="200"/>
               <w:rPr/>
             </w:pPr>
@@ -4098,11 +4114,7 @@
             </w:r>
             <w:r>
               <w:rPr/>
-              <w:t xml:space="preserve">  </w:t>
-            </w:r>
-            <w:r>
-              <w:rPr/>
-              <w:t>(1/9th part of a half-clock period)</w:t>
+              <w:t xml:space="preserve">  (1/9th part of a half-clock period)</w:t>
             </w:r>
           </w:p>
         </w:tc>
@@ -4111,7 +4123,7 @@
         <w:trPr/>
         <w:tc>
           <w:tcPr>
-            <w:tcW w:w="1929" w:type="dxa"/>
+            <w:tcW w:w="1928" w:type="dxa"/>
             <w:tcBorders>
               <w:left w:val="single" w:sz="4" w:space="0" w:color="000000"/>
               <w:bottom w:val="single" w:sz="4" w:space="0" w:color="000000"/>
@@ -4120,6 +4132,7 @@
           <w:p>
             <w:pPr>
               <w:pStyle w:val="Normal"/>
+              <w:widowControl w:val="false"/>
               <w:spacing w:before="0" w:after="200"/>
               <w:jc w:val="center"/>
               <w:rPr>
@@ -4150,6 +4163,7 @@
           <w:p>
             <w:pPr>
               <w:pStyle w:val="TableContents"/>
+              <w:widowControl w:val="false"/>
               <w:spacing w:before="0" w:after="200"/>
               <w:rPr/>
             </w:pPr>
@@ -4175,7 +4189,7 @@
         <w:trPr/>
         <w:tc>
           <w:tcPr>
-            <w:tcW w:w="1929" w:type="dxa"/>
+            <w:tcW w:w="1928" w:type="dxa"/>
             <w:tcBorders>
               <w:left w:val="single" w:sz="4" w:space="0" w:color="000000"/>
               <w:bottom w:val="single" w:sz="4" w:space="0" w:color="000000"/>
@@ -4184,6 +4198,7 @@
           <w:p>
             <w:pPr>
               <w:pStyle w:val="Normal"/>
+              <w:widowControl w:val="false"/>
               <w:spacing w:before="0" w:after="200"/>
               <w:jc w:val="center"/>
               <w:rPr>
@@ -4214,6 +4229,7 @@
           <w:p>
             <w:pPr>
               <w:pStyle w:val="TableContents"/>
+              <w:widowControl w:val="false"/>
               <w:spacing w:before="0" w:after="200"/>
               <w:rPr/>
             </w:pPr>
@@ -4228,7 +4244,7 @@
         <w:trPr/>
         <w:tc>
           <w:tcPr>
-            <w:tcW w:w="1929" w:type="dxa"/>
+            <w:tcW w:w="1928" w:type="dxa"/>
             <w:tcBorders>
               <w:left w:val="single" w:sz="4" w:space="0" w:color="000000"/>
               <w:bottom w:val="single" w:sz="4" w:space="0" w:color="000000"/>
@@ -4237,6 +4253,7 @@
           <w:p>
             <w:pPr>
               <w:pStyle w:val="Normal"/>
+              <w:widowControl w:val="false"/>
               <w:spacing w:before="0" w:after="200"/>
               <w:jc w:val="center"/>
               <w:rPr>
@@ -4267,6 +4284,7 @@
           <w:p>
             <w:pPr>
               <w:pStyle w:val="TableContents"/>
+              <w:widowControl w:val="false"/>
               <w:spacing w:before="0" w:after="200"/>
               <w:rPr/>
             </w:pPr>
@@ -4281,7 +4299,7 @@
         <w:trPr/>
         <w:tc>
           <w:tcPr>
-            <w:tcW w:w="1929" w:type="dxa"/>
+            <w:tcW w:w="1928" w:type="dxa"/>
             <w:tcBorders>
               <w:left w:val="single" w:sz="4" w:space="0" w:color="000000"/>
               <w:bottom w:val="single" w:sz="4" w:space="0" w:color="000000"/>
@@ -4290,6 +4308,7 @@
           <w:p>
             <w:pPr>
               <w:pStyle w:val="Normal"/>
+              <w:widowControl w:val="false"/>
               <w:spacing w:before="0" w:after="200"/>
               <w:jc w:val="center"/>
               <w:rPr>
@@ -4320,6 +4339,7 @@
           <w:p>
             <w:pPr>
               <w:pStyle w:val="TableContents"/>
+              <w:widowControl w:val="false"/>
               <w:spacing w:before="0" w:after="200"/>
               <w:rPr/>
             </w:pPr>
@@ -4334,7 +4354,7 @@
         <w:trPr/>
         <w:tc>
           <w:tcPr>
-            <w:tcW w:w="1929" w:type="dxa"/>
+            <w:tcW w:w="1928" w:type="dxa"/>
             <w:tcBorders>
               <w:left w:val="single" w:sz="4" w:space="0" w:color="000000"/>
               <w:bottom w:val="single" w:sz="4" w:space="0" w:color="000000"/>
@@ -4343,6 +4363,7 @@
           <w:p>
             <w:pPr>
               <w:pStyle w:val="Normal"/>
+              <w:widowControl w:val="false"/>
               <w:spacing w:before="0" w:after="200"/>
               <w:jc w:val="center"/>
               <w:rPr>
@@ -4373,6 +4394,7 @@
           <w:p>
             <w:pPr>
               <w:pStyle w:val="TableContents"/>
+              <w:widowControl w:val="false"/>
               <w:spacing w:before="0" w:after="200"/>
               <w:rPr/>
             </w:pPr>
@@ -4393,7 +4415,7 @@
         </w:trPr>
         <w:tc>
           <w:tcPr>
-            <w:tcW w:w="1929" w:type="dxa"/>
+            <w:tcW w:w="1928" w:type="dxa"/>
             <w:tcBorders>
               <w:left w:val="single" w:sz="4" w:space="0" w:color="000000"/>
               <w:bottom w:val="single" w:sz="4" w:space="0" w:color="000000"/>
@@ -4402,6 +4424,7 @@
           <w:p>
             <w:pPr>
               <w:pStyle w:val="Normal"/>
+              <w:widowControl w:val="false"/>
               <w:spacing w:before="0" w:after="200"/>
               <w:jc w:val="center"/>
               <w:rPr>
@@ -4432,6 +4455,7 @@
           <w:p>
             <w:pPr>
               <w:pStyle w:val="TableContents"/>
+              <w:widowControl w:val="false"/>
               <w:spacing w:before="0" w:after="200"/>
               <w:rPr/>
             </w:pPr>
@@ -4452,7 +4476,10 @@
         </w:rPr>
       </w:pPr>
       <w:r>
-        <w:rPr/>
+        <w:rPr>
+          <w:rFonts w:cs="Arial" w:cstheme="minorBidi"/>
+          <w:color w:val="1F497D" w:themeColor="text2"/>
+        </w:rPr>
       </w:r>
     </w:p>
     <w:p>
@@ -4474,20 +4501,7 @@
           <w:sz w:val="22"/>
           <w:szCs w:val="22"/>
         </w:rPr>
-        <w:t xml:space="preserve">Recognized color keyword names. </w:t>
-      </w:r>
-      <w:r>
-        <w:rPr>
-          <w:rFonts w:ascii="Calibri" w:hAnsi="Calibri"/>
-          <w:b w:val="false"/>
-          <w:bCs w:val="false"/>
-          <w:strike w:val="false"/>
-          <w:dstrike w:val="false"/>
-          <w:color w:val="000000"/>
-          <w:sz w:val="22"/>
-          <w:szCs w:val="22"/>
-        </w:rPr>
-        <w:t xml:space="preserve">The color names and colors are found in the </w:t>
+        <w:t xml:space="preserve">Recognized color keyword names. The color names and colors are found in the </w:t>
       </w:r>
       <w:r>
         <w:fldChar w:fldCharType="begin"/>
@@ -4579,7 +4593,16 @@
         </w:rPr>
       </w:pPr>
       <w:r>
-        <w:rPr/>
+        <w:rPr>
+          <w:rFonts w:ascii="Calibri" w:hAnsi="Calibri"/>
+          <w:b w:val="false"/>
+          <w:bCs w:val="false"/>
+          <w:strike w:val="false"/>
+          <w:dstrike w:val="false"/>
+          <w:color w:val="000000"/>
+          <w:sz w:val="22"/>
+          <w:szCs w:val="22"/>
+        </w:rPr>
       </w:r>
     </w:p>
     <w:tbl>
@@ -4596,14 +4619,14 @@
         </w:tblCellMar>
       </w:tblPr>
       <w:tblGrid>
-        <w:gridCol w:w="788"/>
+        <w:gridCol w:w="787"/>
         <w:gridCol w:w="1500"/>
         <w:gridCol w:w="600"/>
-        <w:gridCol w:w="1475"/>
+        <w:gridCol w:w="1476"/>
         <w:gridCol w:w="1187"/>
-        <w:gridCol w:w="1538"/>
-        <w:gridCol w:w="787"/>
-        <w:gridCol w:w="2275"/>
+        <w:gridCol w:w="1537"/>
+        <w:gridCol w:w="788"/>
+        <w:gridCol w:w="2273"/>
       </w:tblGrid>
       <w:tr>
         <w:trPr>
@@ -4612,13 +4635,14 @@
         </w:trPr>
         <w:tc>
           <w:tcPr>
-            <w:tcW w:w="788" w:type="dxa"/>
-            <w:tcBorders/>
-            <w:vAlign w:val="bottom"/>
-          </w:tcPr>
-          <w:p>
-            <w:pPr>
-              <w:pStyle w:val="Normal"/>
+            <w:tcW w:w="787" w:type="dxa"/>
+            <w:tcBorders/>
+            <w:vAlign w:val="bottom"/>
+          </w:tcPr>
+          <w:p>
+            <w:pPr>
+              <w:pStyle w:val="Normal"/>
+              <w:widowControl w:val="false"/>
               <w:tabs>
                 <w:tab w:val="clear" w:pos="720"/>
               </w:tabs>
@@ -4628,7 +4652,6 @@
             </w:pPr>
             <w:r>
               <w:rPr>
-                <w:rFonts w:ascii="Calibri" w:hAnsi="Calibri"/>
                 <w:b w:val="false"/>
                 <w:bCs w:val="false"/>
                 <w:strike w:val="false"/>
@@ -4654,6 +4677,7 @@
           <w:p>
             <w:pPr>
               <w:pStyle w:val="Normal"/>
+              <w:widowControl w:val="false"/>
               <w:tabs>
                 <w:tab w:val="clear" w:pos="720"/>
               </w:tabs>
@@ -4667,7 +4691,7 @@
             </w:r>
             <w:r>
               <w:rPr/>
-              <w:t xml:space="preserve">'aqua' </w:t>
+              <w:t>'aqua'</w:t>
             </w:r>
           </w:p>
         </w:tc>
@@ -4680,6 +4704,7 @@
           <w:p>
             <w:pPr>
               <w:pStyle w:val="Normal"/>
+              <w:widowControl w:val="false"/>
               <w:tabs>
                 <w:tab w:val="clear" w:pos="720"/>
               </w:tabs>
@@ -4696,13 +4721,14 @@
         </w:tc>
         <w:tc>
           <w:tcPr>
-            <w:tcW w:w="1475" w:type="dxa"/>
-            <w:tcBorders/>
-            <w:vAlign w:val="bottom"/>
-          </w:tcPr>
-          <w:p>
-            <w:pPr>
-              <w:pStyle w:val="Normal"/>
+            <w:tcW w:w="1476" w:type="dxa"/>
+            <w:tcBorders/>
+            <w:vAlign w:val="bottom"/>
+          </w:tcPr>
+          <w:p>
+            <w:pPr>
+              <w:pStyle w:val="Normal"/>
+              <w:widowControl w:val="false"/>
               <w:tabs>
                 <w:tab w:val="clear" w:pos="720"/>
               </w:tabs>
@@ -4716,7 +4742,7 @@
             </w:r>
             <w:r>
               <w:rPr/>
-              <w:t xml:space="preserve">'green' </w:t>
+              <w:t>'green'</w:t>
             </w:r>
           </w:p>
         </w:tc>
@@ -4729,6 +4755,7 @@
           <w:p>
             <w:pPr>
               <w:pStyle w:val="Normal"/>
+              <w:widowControl w:val="false"/>
               <w:tabs>
                 <w:tab w:val="clear" w:pos="720"/>
               </w:tabs>
@@ -4745,13 +4772,14 @@
         </w:tc>
         <w:tc>
           <w:tcPr>
-            <w:tcW w:w="1538" w:type="dxa"/>
-            <w:tcBorders/>
-            <w:vAlign w:val="bottom"/>
-          </w:tcPr>
-          <w:p>
-            <w:pPr>
-              <w:pStyle w:val="Normal"/>
+            <w:tcW w:w="1537" w:type="dxa"/>
+            <w:tcBorders/>
+            <w:vAlign w:val="bottom"/>
+          </w:tcPr>
+          <w:p>
+            <w:pPr>
+              <w:pStyle w:val="Normal"/>
+              <w:widowControl w:val="false"/>
               <w:tabs>
                 <w:tab w:val="clear" w:pos="720"/>
               </w:tabs>
@@ -4771,13 +4799,14 @@
         </w:tc>
         <w:tc>
           <w:tcPr>
-            <w:tcW w:w="787" w:type="dxa"/>
-            <w:tcBorders/>
-            <w:vAlign w:val="bottom"/>
-          </w:tcPr>
-          <w:p>
-            <w:pPr>
-              <w:pStyle w:val="Normal"/>
+            <w:tcW w:w="788" w:type="dxa"/>
+            <w:tcBorders/>
+            <w:vAlign w:val="bottom"/>
+          </w:tcPr>
+          <w:p>
+            <w:pPr>
+              <w:pStyle w:val="Normal"/>
+              <w:widowControl w:val="false"/>
               <w:tabs>
                 <w:tab w:val="clear" w:pos="720"/>
               </w:tabs>
@@ -4794,13 +4823,14 @@
         </w:tc>
         <w:tc>
           <w:tcPr>
-            <w:tcW w:w="2275" w:type="dxa"/>
-            <w:tcBorders/>
-            <w:vAlign w:val="bottom"/>
-          </w:tcPr>
-          <w:p>
-            <w:pPr>
-              <w:pStyle w:val="Normal"/>
+            <w:tcW w:w="2273" w:type="dxa"/>
+            <w:tcBorders/>
+            <w:vAlign w:val="bottom"/>
+          </w:tcPr>
+          <w:p>
+            <w:pPr>
+              <w:pStyle w:val="Normal"/>
+              <w:widowControl w:val="false"/>
               <w:tabs>
                 <w:tab w:val="clear" w:pos="720"/>
               </w:tabs>
@@ -4814,7 +4844,7 @@
             </w:r>
             <w:r>
               <w:rPr/>
-              <w:t xml:space="preserve">'fuchsia' </w:t>
+              <w:t>'fuchsia'</w:t>
             </w:r>
           </w:p>
         </w:tc>
@@ -4826,13 +4856,14 @@
         </w:trPr>
         <w:tc>
           <w:tcPr>
-            <w:tcW w:w="788" w:type="dxa"/>
-            <w:tcBorders/>
-            <w:vAlign w:val="bottom"/>
-          </w:tcPr>
-          <w:p>
-            <w:pPr>
-              <w:pStyle w:val="Normal"/>
+            <w:tcW w:w="787" w:type="dxa"/>
+            <w:tcBorders/>
+            <w:vAlign w:val="bottom"/>
+          </w:tcPr>
+          <w:p>
+            <w:pPr>
+              <w:pStyle w:val="Normal"/>
+              <w:widowControl w:val="false"/>
               <w:tabs>
                 <w:tab w:val="clear" w:pos="720"/>
               </w:tabs>
@@ -4856,6 +4887,7 @@
           <w:p>
             <w:pPr>
               <w:pStyle w:val="Normal"/>
+              <w:widowControl w:val="false"/>
               <w:tabs>
                 <w:tab w:val="clear" w:pos="720"/>
               </w:tabs>
@@ -4869,7 +4901,7 @@
             </w:r>
             <w:r>
               <w:rPr/>
-              <w:t xml:space="preserve">'aquamarine' </w:t>
+              <w:t>'aquamarine'</w:t>
             </w:r>
           </w:p>
         </w:tc>
@@ -4882,6 +4914,7 @@
           <w:p>
             <w:pPr>
               <w:pStyle w:val="Normal"/>
+              <w:widowControl w:val="false"/>
               <w:tabs>
                 <w:tab w:val="clear" w:pos="720"/>
               </w:tabs>
@@ -4898,13 +4931,14 @@
         </w:tc>
         <w:tc>
           <w:tcPr>
-            <w:tcW w:w="1475" w:type="dxa"/>
-            <w:tcBorders/>
-            <w:vAlign w:val="bottom"/>
-          </w:tcPr>
-          <w:p>
-            <w:pPr>
-              <w:pStyle w:val="Normal"/>
+            <w:tcW w:w="1476" w:type="dxa"/>
+            <w:tcBorders/>
+            <w:vAlign w:val="bottom"/>
+          </w:tcPr>
+          <w:p>
+            <w:pPr>
+              <w:pStyle w:val="Normal"/>
+              <w:widowControl w:val="false"/>
               <w:tabs>
                 <w:tab w:val="clear" w:pos="720"/>
               </w:tabs>
@@ -4918,7 +4952,7 @@
             </w:r>
             <w:r>
               <w:rPr/>
-              <w:t xml:space="preserve">'goldenrod' </w:t>
+              <w:t>'goldenrod'</w:t>
             </w:r>
           </w:p>
         </w:tc>
@@ -4931,6 +4965,7 @@
           <w:p>
             <w:pPr>
               <w:pStyle w:val="Normal"/>
+              <w:widowControl w:val="false"/>
               <w:tabs>
                 <w:tab w:val="clear" w:pos="720"/>
               </w:tabs>
@@ -4947,13 +4982,14 @@
         </w:tc>
         <w:tc>
           <w:tcPr>
-            <w:tcW w:w="1538" w:type="dxa"/>
-            <w:tcBorders/>
-            <w:vAlign w:val="bottom"/>
-          </w:tcPr>
-          <w:p>
-            <w:pPr>
-              <w:pStyle w:val="Normal"/>
+            <w:tcW w:w="1537" w:type="dxa"/>
+            <w:tcBorders/>
+            <w:vAlign w:val="bottom"/>
+          </w:tcPr>
+          <w:p>
+            <w:pPr>
+              <w:pStyle w:val="Normal"/>
+              <w:widowControl w:val="false"/>
               <w:tabs>
                 <w:tab w:val="clear" w:pos="720"/>
               </w:tabs>
@@ -4967,19 +5003,20 @@
             </w:r>
             <w:r>
               <w:rPr/>
-              <w:t xml:space="preserve">'deeppink' </w:t>
-            </w:r>
-          </w:p>
-        </w:tc>
-        <w:tc>
-          <w:tcPr>
-            <w:tcW w:w="787" w:type="dxa"/>
-            <w:tcBorders/>
-            <w:vAlign w:val="bottom"/>
-          </w:tcPr>
-          <w:p>
-            <w:pPr>
-              <w:pStyle w:val="Normal"/>
+              <w:t>'deeppink'</w:t>
+            </w:r>
+          </w:p>
+        </w:tc>
+        <w:tc>
+          <w:tcPr>
+            <w:tcW w:w="788" w:type="dxa"/>
+            <w:tcBorders/>
+            <w:vAlign w:val="bottom"/>
+          </w:tcPr>
+          <w:p>
+            <w:pPr>
+              <w:pStyle w:val="Normal"/>
+              <w:widowControl w:val="false"/>
               <w:tabs>
                 <w:tab w:val="clear" w:pos="720"/>
               </w:tabs>
@@ -4996,13 +5033,14 @@
         </w:tc>
         <w:tc>
           <w:tcPr>
-            <w:tcW w:w="2275" w:type="dxa"/>
-            <w:tcBorders/>
-            <w:vAlign w:val="bottom"/>
-          </w:tcPr>
-          <w:p>
-            <w:pPr>
-              <w:pStyle w:val="Normal"/>
+            <w:tcW w:w="2273" w:type="dxa"/>
+            <w:tcBorders/>
+            <w:vAlign w:val="bottom"/>
+          </w:tcPr>
+          <w:p>
+            <w:pPr>
+              <w:pStyle w:val="Normal"/>
+              <w:widowControl w:val="false"/>
               <w:tabs>
                 <w:tab w:val="clear" w:pos="720"/>
               </w:tabs>
@@ -5028,13 +5066,14 @@
         </w:trPr>
         <w:tc>
           <w:tcPr>
-            <w:tcW w:w="788" w:type="dxa"/>
-            <w:tcBorders/>
-            <w:vAlign w:val="bottom"/>
-          </w:tcPr>
-          <w:p>
-            <w:pPr>
-              <w:pStyle w:val="Normal"/>
+            <w:tcW w:w="787" w:type="dxa"/>
+            <w:tcBorders/>
+            <w:vAlign w:val="bottom"/>
+          </w:tcPr>
+          <w:p>
+            <w:pPr>
+              <w:pStyle w:val="Normal"/>
+              <w:widowControl w:val="false"/>
               <w:tabs>
                 <w:tab w:val="clear" w:pos="720"/>
               </w:tabs>
@@ -5058,6 +5097,7 @@
           <w:p>
             <w:pPr>
               <w:pStyle w:val="Normal"/>
+              <w:widowControl w:val="false"/>
               <w:tabs>
                 <w:tab w:val="clear" w:pos="720"/>
               </w:tabs>
@@ -5071,7 +5111,7 @@
             </w:r>
             <w:r>
               <w:rPr/>
-              <w:t xml:space="preserve">'blue' </w:t>
+              <w:t>'blue'</w:t>
             </w:r>
           </w:p>
         </w:tc>
@@ -5084,6 +5124,7 @@
           <w:p>
             <w:pPr>
               <w:pStyle w:val="Normal"/>
+              <w:widowControl w:val="false"/>
               <w:tabs>
                 <w:tab w:val="clear" w:pos="720"/>
               </w:tabs>
@@ -5100,13 +5141,14 @@
         </w:tc>
         <w:tc>
           <w:tcPr>
-            <w:tcW w:w="1475" w:type="dxa"/>
-            <w:tcBorders/>
-            <w:vAlign w:val="bottom"/>
-          </w:tcPr>
-          <w:p>
-            <w:pPr>
-              <w:pStyle w:val="Normal"/>
+            <w:tcW w:w="1476" w:type="dxa"/>
+            <w:tcBorders/>
+            <w:vAlign w:val="bottom"/>
+          </w:tcPr>
+          <w:p>
+            <w:pPr>
+              <w:pStyle w:val="Normal"/>
+              <w:widowControl w:val="false"/>
               <w:tabs>
                 <w:tab w:val="clear" w:pos="720"/>
               </w:tabs>
@@ -5120,7 +5162,7 @@
             </w:r>
             <w:r>
               <w:rPr/>
-              <w:t xml:space="preserve">'indigo' </w:t>
+              <w:t>'indigo'</w:t>
             </w:r>
           </w:p>
         </w:tc>
@@ -5133,6 +5175,7 @@
           <w:p>
             <w:pPr>
               <w:pStyle w:val="Normal"/>
+              <w:widowControl w:val="false"/>
               <w:tabs>
                 <w:tab w:val="clear" w:pos="720"/>
               </w:tabs>
@@ -5149,13 +5192,14 @@
         </w:tc>
         <w:tc>
           <w:tcPr>
-            <w:tcW w:w="1538" w:type="dxa"/>
-            <w:tcBorders/>
-            <w:vAlign w:val="bottom"/>
-          </w:tcPr>
-          <w:p>
-            <w:pPr>
-              <w:pStyle w:val="Normal"/>
+            <w:tcW w:w="1537" w:type="dxa"/>
+            <w:tcBorders/>
+            <w:vAlign w:val="bottom"/>
+          </w:tcPr>
+          <w:p>
+            <w:pPr>
+              <w:pStyle w:val="Normal"/>
+              <w:widowControl w:val="false"/>
               <w:tabs>
                 <w:tab w:val="clear" w:pos="720"/>
               </w:tabs>
@@ -5169,19 +5213,20 @@
             </w:r>
             <w:r>
               <w:rPr/>
-              <w:t xml:space="preserve">'purple' </w:t>
-            </w:r>
-          </w:p>
-        </w:tc>
-        <w:tc>
-          <w:tcPr>
-            <w:tcW w:w="787" w:type="dxa"/>
-            <w:tcBorders/>
-            <w:vAlign w:val="bottom"/>
-          </w:tcPr>
-          <w:p>
-            <w:pPr>
-              <w:pStyle w:val="Normal"/>
+              <w:t>'purple'</w:t>
+            </w:r>
+          </w:p>
+        </w:tc>
+        <w:tc>
+          <w:tcPr>
+            <w:tcW w:w="788" w:type="dxa"/>
+            <w:tcBorders/>
+            <w:vAlign w:val="bottom"/>
+          </w:tcPr>
+          <w:p>
+            <w:pPr>
+              <w:pStyle w:val="Normal"/>
+              <w:widowControl w:val="false"/>
               <w:tabs>
                 <w:tab w:val="clear" w:pos="720"/>
               </w:tabs>
@@ -5198,13 +5243,14 @@
         </w:tc>
         <w:tc>
           <w:tcPr>
-            <w:tcW w:w="2275" w:type="dxa"/>
-            <w:tcBorders/>
-            <w:vAlign w:val="bottom"/>
-          </w:tcPr>
-          <w:p>
-            <w:pPr>
-              <w:pStyle w:val="Normal"/>
+            <w:tcW w:w="2273" w:type="dxa"/>
+            <w:tcBorders/>
+            <w:vAlign w:val="bottom"/>
+          </w:tcPr>
+          <w:p>
+            <w:pPr>
+              <w:pStyle w:val="Normal"/>
+              <w:widowControl w:val="false"/>
               <w:tabs>
                 <w:tab w:val="clear" w:pos="720"/>
               </w:tabs>
@@ -5230,13 +5276,14 @@
         </w:trPr>
         <w:tc>
           <w:tcPr>
-            <w:tcW w:w="788" w:type="dxa"/>
-            <w:tcBorders/>
-            <w:vAlign w:val="bottom"/>
-          </w:tcPr>
-          <w:p>
-            <w:pPr>
-              <w:pStyle w:val="Normal"/>
+            <w:tcW w:w="787" w:type="dxa"/>
+            <w:tcBorders/>
+            <w:vAlign w:val="bottom"/>
+          </w:tcPr>
+          <w:p>
+            <w:pPr>
+              <w:pStyle w:val="Normal"/>
+              <w:widowControl w:val="false"/>
               <w:tabs>
                 <w:tab w:val="clear" w:pos="720"/>
               </w:tabs>
@@ -5260,6 +5307,7 @@
           <w:p>
             <w:pPr>
               <w:pStyle w:val="Normal"/>
+              <w:widowControl w:val="false"/>
               <w:tabs>
                 <w:tab w:val="clear" w:pos="720"/>
               </w:tabs>
@@ -5273,7 +5321,7 @@
             </w:r>
             <w:r>
               <w:rPr/>
-              <w:t xml:space="preserve">'brown' </w:t>
+              <w:t>'brown'</w:t>
             </w:r>
           </w:p>
         </w:tc>
@@ -5286,6 +5334,7 @@
           <w:p>
             <w:pPr>
               <w:pStyle w:val="Normal"/>
+              <w:widowControl w:val="false"/>
               <w:tabs>
                 <w:tab w:val="clear" w:pos="720"/>
               </w:tabs>
@@ -5302,13 +5351,14 @@
         </w:tc>
         <w:tc>
           <w:tcPr>
-            <w:tcW w:w="1475" w:type="dxa"/>
-            <w:tcBorders/>
-            <w:vAlign w:val="bottom"/>
-          </w:tcPr>
-          <w:p>
-            <w:pPr>
-              <w:pStyle w:val="Normal"/>
+            <w:tcW w:w="1476" w:type="dxa"/>
+            <w:tcBorders/>
+            <w:vAlign w:val="bottom"/>
+          </w:tcPr>
+          <w:p>
+            <w:pPr>
+              <w:pStyle w:val="Normal"/>
+              <w:widowControl w:val="false"/>
               <w:tabs>
                 <w:tab w:val="clear" w:pos="720"/>
               </w:tabs>
@@ -5322,7 +5372,7 @@
             </w:r>
             <w:r>
               <w:rPr/>
-              <w:t xml:space="preserve">'limegreen' </w:t>
+              <w:t>'limegreen'</w:t>
             </w:r>
           </w:p>
         </w:tc>
@@ -5335,6 +5385,7 @@
           <w:p>
             <w:pPr>
               <w:pStyle w:val="Normal"/>
+              <w:widowControl w:val="false"/>
               <w:tabs>
                 <w:tab w:val="clear" w:pos="720"/>
               </w:tabs>
@@ -5351,13 +5402,14 @@
         </w:tc>
         <w:tc>
           <w:tcPr>
-            <w:tcW w:w="1538" w:type="dxa"/>
-            <w:tcBorders/>
-            <w:vAlign w:val="bottom"/>
-          </w:tcPr>
-          <w:p>
-            <w:pPr>
-              <w:pStyle w:val="Normal"/>
+            <w:tcW w:w="1537" w:type="dxa"/>
+            <w:tcBorders/>
+            <w:vAlign w:val="bottom"/>
+          </w:tcPr>
+          <w:p>
+            <w:pPr>
+              <w:pStyle w:val="Normal"/>
+              <w:widowControl w:val="false"/>
               <w:tabs>
                 <w:tab w:val="clear" w:pos="720"/>
               </w:tabs>
@@ -5371,19 +5423,20 @@
             </w:r>
             <w:r>
               <w:rPr/>
-              <w:t xml:space="preserve">'red' </w:t>
-            </w:r>
-          </w:p>
-        </w:tc>
-        <w:tc>
-          <w:tcPr>
-            <w:tcW w:w="787" w:type="dxa"/>
-            <w:tcBorders/>
-            <w:vAlign w:val="bottom"/>
-          </w:tcPr>
-          <w:p>
-            <w:pPr>
-              <w:pStyle w:val="Normal"/>
+              <w:t>'red'</w:t>
+            </w:r>
+          </w:p>
+        </w:tc>
+        <w:tc>
+          <w:tcPr>
+            <w:tcW w:w="788" w:type="dxa"/>
+            <w:tcBorders/>
+            <w:vAlign w:val="bottom"/>
+          </w:tcPr>
+          <w:p>
+            <w:pPr>
+              <w:pStyle w:val="Normal"/>
+              <w:widowControl w:val="false"/>
               <w:tabs>
                 <w:tab w:val="clear" w:pos="720"/>
               </w:tabs>
@@ -5400,13 +5453,14 @@
         </w:tc>
         <w:tc>
           <w:tcPr>
-            <w:tcW w:w="2275" w:type="dxa"/>
-            <w:tcBorders/>
-            <w:vAlign w:val="bottom"/>
-          </w:tcPr>
-          <w:p>
-            <w:pPr>
-              <w:pStyle w:val="Normal"/>
+            <w:tcW w:w="2273" w:type="dxa"/>
+            <w:tcBorders/>
+            <w:vAlign w:val="bottom"/>
+          </w:tcPr>
+          <w:p>
+            <w:pPr>
+              <w:pStyle w:val="Normal"/>
+              <w:widowControl w:val="false"/>
               <w:tabs>
                 <w:tab w:val="clear" w:pos="720"/>
               </w:tabs>
@@ -5432,13 +5486,14 @@
         </w:trPr>
         <w:tc>
           <w:tcPr>
-            <w:tcW w:w="788" w:type="dxa"/>
-            <w:tcBorders/>
-            <w:vAlign w:val="bottom"/>
-          </w:tcPr>
-          <w:p>
-            <w:pPr>
-              <w:pStyle w:val="Normal"/>
+            <w:tcW w:w="787" w:type="dxa"/>
+            <w:tcBorders/>
+            <w:vAlign w:val="bottom"/>
+          </w:tcPr>
+          <w:p>
+            <w:pPr>
+              <w:pStyle w:val="Normal"/>
+              <w:widowControl w:val="false"/>
               <w:tabs>
                 <w:tab w:val="clear" w:pos="720"/>
               </w:tabs>
@@ -5462,6 +5517,7 @@
           <w:p>
             <w:pPr>
               <w:pStyle w:val="Normal"/>
+              <w:widowControl w:val="false"/>
               <w:tabs>
                 <w:tab w:val="clear" w:pos="720"/>
               </w:tabs>
@@ -5475,7 +5531,7 @@
             </w:r>
             <w:r>
               <w:rPr/>
-              <w:t xml:space="preserve">'chocolate' </w:t>
+              <w:t>'chocolate'</w:t>
             </w:r>
           </w:p>
         </w:tc>
@@ -5488,6 +5544,7 @@
           <w:p>
             <w:pPr>
               <w:pStyle w:val="Normal"/>
+              <w:widowControl w:val="false"/>
               <w:tabs>
                 <w:tab w:val="clear" w:pos="720"/>
               </w:tabs>
@@ -5504,13 +5561,14 @@
         </w:tc>
         <w:tc>
           <w:tcPr>
-            <w:tcW w:w="1475" w:type="dxa"/>
-            <w:tcBorders/>
-            <w:vAlign w:val="bottom"/>
-          </w:tcPr>
-          <w:p>
-            <w:pPr>
-              <w:pStyle w:val="Normal"/>
+            <w:tcW w:w="1476" w:type="dxa"/>
+            <w:tcBorders/>
+            <w:vAlign w:val="bottom"/>
+          </w:tcPr>
+          <w:p>
+            <w:pPr>
+              <w:pStyle w:val="Normal"/>
+              <w:widowControl w:val="false"/>
               <w:tabs>
                 <w:tab w:val="clear" w:pos="720"/>
               </w:tabs>
@@ -5524,7 +5582,7 @@
             </w:r>
             <w:r>
               <w:rPr/>
-              <w:t xml:space="preserve">'maroon' </w:t>
+              <w:t>'maroon'</w:t>
             </w:r>
           </w:p>
         </w:tc>
@@ -5537,6 +5595,7 @@
           <w:p>
             <w:pPr>
               <w:pStyle w:val="Normal"/>
+              <w:widowControl w:val="false"/>
               <w:tabs>
                 <w:tab w:val="clear" w:pos="720"/>
               </w:tabs>
@@ -5553,13 +5612,14 @@
         </w:tc>
         <w:tc>
           <w:tcPr>
-            <w:tcW w:w="1538" w:type="dxa"/>
-            <w:tcBorders/>
-            <w:vAlign w:val="bottom"/>
-          </w:tcPr>
-          <w:p>
-            <w:pPr>
-              <w:pStyle w:val="Normal"/>
+            <w:tcW w:w="1537" w:type="dxa"/>
+            <w:tcBorders/>
+            <w:vAlign w:val="bottom"/>
+          </w:tcPr>
+          <w:p>
+            <w:pPr>
+              <w:pStyle w:val="Normal"/>
+              <w:widowControl w:val="false"/>
               <w:tabs>
                 <w:tab w:val="clear" w:pos="720"/>
               </w:tabs>
@@ -5573,19 +5633,20 @@
             </w:r>
             <w:r>
               <w:rPr/>
-              <w:t xml:space="preserve">'firebrick' </w:t>
-            </w:r>
-          </w:p>
-        </w:tc>
-        <w:tc>
-          <w:tcPr>
-            <w:tcW w:w="787" w:type="dxa"/>
-            <w:tcBorders/>
-            <w:vAlign w:val="bottom"/>
-          </w:tcPr>
-          <w:p>
-            <w:pPr>
-              <w:pStyle w:val="Normal"/>
+              <w:t>'firebrick'</w:t>
+            </w:r>
+          </w:p>
+        </w:tc>
+        <w:tc>
+          <w:tcPr>
+            <w:tcW w:w="788" w:type="dxa"/>
+            <w:tcBorders/>
+            <w:vAlign w:val="bottom"/>
+          </w:tcPr>
+          <w:p>
+            <w:pPr>
+              <w:pStyle w:val="Normal"/>
+              <w:widowControl w:val="false"/>
               <w:tabs>
                 <w:tab w:val="clear" w:pos="720"/>
               </w:tabs>
@@ -5602,13 +5663,14 @@
         </w:tc>
         <w:tc>
           <w:tcPr>
-            <w:tcW w:w="2275" w:type="dxa"/>
-            <w:tcBorders/>
-            <w:vAlign w:val="bottom"/>
-          </w:tcPr>
-          <w:p>
-            <w:pPr>
-              <w:pStyle w:val="Normal"/>
+            <w:tcW w:w="2273" w:type="dxa"/>
+            <w:tcBorders/>
+            <w:vAlign w:val="bottom"/>
+          </w:tcPr>
+          <w:p>
+            <w:pPr>
+              <w:pStyle w:val="Normal"/>
+              <w:widowControl w:val="false"/>
               <w:tabs>
                 <w:tab w:val="clear" w:pos="720"/>
               </w:tabs>
@@ -5622,7 +5684,7 @@
             </w:r>
             <w:r>
               <w:rPr/>
-              <w:t xml:space="preserve">'mediumvioletred' </w:t>
+              <w:t>'mediumvioletred'</w:t>
             </w:r>
           </w:p>
         </w:tc>
@@ -5634,13 +5696,14 @@
         </w:trPr>
         <w:tc>
           <w:tcPr>
-            <w:tcW w:w="788" w:type="dxa"/>
-            <w:tcBorders/>
-            <w:vAlign w:val="bottom"/>
-          </w:tcPr>
-          <w:p>
-            <w:pPr>
-              <w:pStyle w:val="Normal"/>
+            <w:tcW w:w="787" w:type="dxa"/>
+            <w:tcBorders/>
+            <w:vAlign w:val="bottom"/>
+          </w:tcPr>
+          <w:p>
+            <w:pPr>
+              <w:pStyle w:val="Normal"/>
+              <w:widowControl w:val="false"/>
               <w:tabs>
                 <w:tab w:val="clear" w:pos="720"/>
               </w:tabs>
@@ -5664,6 +5727,7 @@
           <w:p>
             <w:pPr>
               <w:pStyle w:val="Normal"/>
+              <w:widowControl w:val="false"/>
               <w:tabs>
                 <w:tab w:val="clear" w:pos="720"/>
               </w:tabs>
@@ -5677,7 +5741,7 @@
             </w:r>
             <w:r>
               <w:rPr/>
-              <w:t xml:space="preserve">'crimson' </w:t>
+              <w:t>'crimson'</w:t>
             </w:r>
           </w:p>
         </w:tc>
@@ -5690,6 +5754,7 @@
           <w:p>
             <w:pPr>
               <w:pStyle w:val="Normal"/>
+              <w:widowControl w:val="false"/>
               <w:tabs>
                 <w:tab w:val="clear" w:pos="720"/>
               </w:tabs>
@@ -5706,13 +5771,14 @@
         </w:tc>
         <w:tc>
           <w:tcPr>
-            <w:tcW w:w="1475" w:type="dxa"/>
-            <w:tcBorders/>
-            <w:vAlign w:val="bottom"/>
-          </w:tcPr>
-          <w:p>
-            <w:pPr>
-              <w:pStyle w:val="Normal"/>
+            <w:tcW w:w="1476" w:type="dxa"/>
+            <w:tcBorders/>
+            <w:vAlign w:val="bottom"/>
+          </w:tcPr>
+          <w:p>
+            <w:pPr>
+              <w:pStyle w:val="Normal"/>
+              <w:widowControl w:val="false"/>
               <w:tabs>
                 <w:tab w:val="clear" w:pos="720"/>
               </w:tabs>
@@ -5726,7 +5792,7 @@
             </w:r>
             <w:r>
               <w:rPr/>
-              <w:t xml:space="preserve">'magenta' </w:t>
+              <w:t>'magenta'</w:t>
             </w:r>
           </w:p>
         </w:tc>
@@ -5739,6 +5805,7 @@
           <w:p>
             <w:pPr>
               <w:pStyle w:val="Normal"/>
+              <w:widowControl w:val="false"/>
               <w:tabs>
                 <w:tab w:val="clear" w:pos="720"/>
               </w:tabs>
@@ -5755,13 +5822,14 @@
         </w:tc>
         <w:tc>
           <w:tcPr>
-            <w:tcW w:w="1538" w:type="dxa"/>
-            <w:tcBorders/>
-            <w:vAlign w:val="bottom"/>
-          </w:tcPr>
-          <w:p>
-            <w:pPr>
-              <w:pStyle w:val="Normal"/>
+            <w:tcW w:w="1537" w:type="dxa"/>
+            <w:tcBorders/>
+            <w:vAlign w:val="bottom"/>
+          </w:tcPr>
+          <w:p>
+            <w:pPr>
+              <w:pStyle w:val="Normal"/>
+              <w:widowControl w:val="false"/>
               <w:tabs>
                 <w:tab w:val="clear" w:pos="720"/>
               </w:tabs>
@@ -5781,13 +5849,14 @@
         </w:tc>
         <w:tc>
           <w:tcPr>
-            <w:tcW w:w="787" w:type="dxa"/>
-            <w:tcBorders/>
-            <w:vAlign w:val="bottom"/>
-          </w:tcPr>
-          <w:p>
-            <w:pPr>
-              <w:pStyle w:val="Normal"/>
+            <w:tcW w:w="788" w:type="dxa"/>
+            <w:tcBorders/>
+            <w:vAlign w:val="bottom"/>
+          </w:tcPr>
+          <w:p>
+            <w:pPr>
+              <w:pStyle w:val="Normal"/>
+              <w:widowControl w:val="false"/>
               <w:tabs>
                 <w:tab w:val="clear" w:pos="720"/>
               </w:tabs>
@@ -5804,13 +5873,14 @@
         </w:tc>
         <w:tc>
           <w:tcPr>
-            <w:tcW w:w="2275" w:type="dxa"/>
-            <w:tcBorders/>
-            <w:vAlign w:val="bottom"/>
-          </w:tcPr>
-          <w:p>
-            <w:pPr>
-              <w:pStyle w:val="Normal"/>
+            <w:tcW w:w="2273" w:type="dxa"/>
+            <w:tcBorders/>
+            <w:vAlign w:val="bottom"/>
+          </w:tcPr>
+          <w:p>
+            <w:pPr>
+              <w:pStyle w:val="Normal"/>
+              <w:widowControl w:val="false"/>
               <w:tabs>
                 <w:tab w:val="clear" w:pos="720"/>
               </w:tabs>
@@ -5824,7 +5894,7 @@
             </w:r>
             <w:r>
               <w:rPr/>
-              <w:t xml:space="preserve">'gold' </w:t>
+              <w:t>'gold'</w:t>
             </w:r>
           </w:p>
         </w:tc>
@@ -5836,13 +5906,14 @@
         </w:trPr>
         <w:tc>
           <w:tcPr>
-            <w:tcW w:w="788" w:type="dxa"/>
-            <w:tcBorders/>
-            <w:vAlign w:val="bottom"/>
-          </w:tcPr>
-          <w:p>
-            <w:pPr>
-              <w:pStyle w:val="Normal"/>
+            <w:tcW w:w="787" w:type="dxa"/>
+            <w:tcBorders/>
+            <w:vAlign w:val="bottom"/>
+          </w:tcPr>
+          <w:p>
+            <w:pPr>
+              <w:pStyle w:val="Normal"/>
+              <w:widowControl w:val="false"/>
               <w:tabs>
                 <w:tab w:val="clear" w:pos="720"/>
               </w:tabs>
@@ -5866,6 +5937,7 @@
           <w:p>
             <w:pPr>
               <w:pStyle w:val="Normal"/>
+              <w:widowControl w:val="false"/>
               <w:tabs>
                 <w:tab w:val="clear" w:pos="720"/>
               </w:tabs>
@@ -5879,7 +5951,7 @@
             </w:r>
             <w:r>
               <w:rPr/>
-              <w:t xml:space="preserve">'darkblue' </w:t>
+              <w:t>'darkblue'</w:t>
             </w:r>
           </w:p>
         </w:tc>
@@ -5892,6 +5964,7 @@
           <w:p>
             <w:pPr>
               <w:pStyle w:val="Normal"/>
+              <w:widowControl w:val="false"/>
               <w:tabs>
                 <w:tab w:val="clear" w:pos="720"/>
               </w:tabs>
@@ -5908,13 +5981,14 @@
         </w:tc>
         <w:tc>
           <w:tcPr>
-            <w:tcW w:w="1475" w:type="dxa"/>
-            <w:tcBorders/>
-            <w:vAlign w:val="bottom"/>
-          </w:tcPr>
-          <w:p>
-            <w:pPr>
-              <w:pStyle w:val="Normal"/>
+            <w:tcW w:w="1476" w:type="dxa"/>
+            <w:tcBorders/>
+            <w:vAlign w:val="bottom"/>
+          </w:tcPr>
+          <w:p>
+            <w:pPr>
+              <w:pStyle w:val="Normal"/>
+              <w:widowControl w:val="false"/>
               <w:tabs>
                 <w:tab w:val="clear" w:pos="720"/>
               </w:tabs>
@@ -5928,7 +6002,7 @@
             </w:r>
             <w:r>
               <w:rPr/>
-              <w:t xml:space="preserve">'khaki' </w:t>
+              <w:t>'khaki'</w:t>
             </w:r>
           </w:p>
         </w:tc>
@@ -5941,6 +6015,7 @@
           <w:p>
             <w:pPr>
               <w:pStyle w:val="Normal"/>
+              <w:widowControl w:val="false"/>
               <w:tabs>
                 <w:tab w:val="clear" w:pos="720"/>
               </w:tabs>
@@ -5957,13 +6032,14 @@
         </w:tc>
         <w:tc>
           <w:tcPr>
-            <w:tcW w:w="1538" w:type="dxa"/>
-            <w:tcBorders/>
-            <w:vAlign w:val="bottom"/>
-          </w:tcPr>
-          <w:p>
-            <w:pPr>
-              <w:pStyle w:val="Normal"/>
+            <w:tcW w:w="1537" w:type="dxa"/>
+            <w:tcBorders/>
+            <w:vAlign w:val="bottom"/>
+          </w:tcPr>
+          <w:p>
+            <w:pPr>
+              <w:pStyle w:val="Normal"/>
+              <w:widowControl w:val="false"/>
               <w:tabs>
                 <w:tab w:val="clear" w:pos="720"/>
               </w:tabs>
@@ -5983,13 +6059,14 @@
         </w:tc>
         <w:tc>
           <w:tcPr>
-            <w:tcW w:w="787" w:type="dxa"/>
-            <w:tcBorders/>
-            <w:vAlign w:val="bottom"/>
-          </w:tcPr>
-          <w:p>
-            <w:pPr>
-              <w:pStyle w:val="Normal"/>
+            <w:tcW w:w="788" w:type="dxa"/>
+            <w:tcBorders/>
+            <w:vAlign w:val="bottom"/>
+          </w:tcPr>
+          <w:p>
+            <w:pPr>
+              <w:pStyle w:val="Normal"/>
+              <w:widowControl w:val="false"/>
               <w:tabs>
                 <w:tab w:val="clear" w:pos="720"/>
               </w:tabs>
@@ -6006,13 +6083,14 @@
         </w:tc>
         <w:tc>
           <w:tcPr>
-            <w:tcW w:w="2275" w:type="dxa"/>
-            <w:tcBorders/>
-            <w:vAlign w:val="bottom"/>
-          </w:tcPr>
-          <w:p>
-            <w:pPr>
-              <w:pStyle w:val="Normal"/>
+            <w:tcW w:w="2273" w:type="dxa"/>
+            <w:tcBorders/>
+            <w:vAlign w:val="bottom"/>
+          </w:tcPr>
+          <w:p>
+            <w:pPr>
+              <w:pStyle w:val="Normal"/>
+              <w:widowControl w:val="false"/>
               <w:tabs>
                 <w:tab w:val="clear" w:pos="720"/>
               </w:tabs>
@@ -6038,13 +6116,14 @@
         </w:trPr>
         <w:tc>
           <w:tcPr>
-            <w:tcW w:w="788" w:type="dxa"/>
-            <w:tcBorders/>
-            <w:vAlign w:val="bottom"/>
-          </w:tcPr>
-          <w:p>
-            <w:pPr>
-              <w:pStyle w:val="Normal"/>
+            <w:tcW w:w="787" w:type="dxa"/>
+            <w:tcBorders/>
+            <w:vAlign w:val="bottom"/>
+          </w:tcPr>
+          <w:p>
+            <w:pPr>
+              <w:pStyle w:val="Normal"/>
+              <w:widowControl w:val="false"/>
               <w:tabs>
                 <w:tab w:val="clear" w:pos="720"/>
               </w:tabs>
@@ -6068,6 +6147,7 @@
           <w:p>
             <w:pPr>
               <w:pStyle w:val="Normal"/>
+              <w:widowControl w:val="false"/>
               <w:tabs>
                 <w:tab w:val="clear" w:pos="720"/>
               </w:tabs>
@@ -6081,7 +6161,7 @@
             </w:r>
             <w:r>
               <w:rPr/>
-              <w:t xml:space="preserve">'darkred' </w:t>
+              <w:t>'darkred'</w:t>
             </w:r>
           </w:p>
         </w:tc>
@@ -6094,6 +6174,7 @@
           <w:p>
             <w:pPr>
               <w:pStyle w:val="Normal"/>
+              <w:widowControl w:val="false"/>
               <w:tabs>
                 <w:tab w:val="clear" w:pos="720"/>
               </w:tabs>
@@ -6110,13 +6191,14 @@
         </w:tc>
         <w:tc>
           <w:tcPr>
-            <w:tcW w:w="1475" w:type="dxa"/>
-            <w:tcBorders/>
-            <w:vAlign w:val="bottom"/>
-          </w:tcPr>
-          <w:p>
-            <w:pPr>
-              <w:pStyle w:val="Normal"/>
+            <w:tcW w:w="1476" w:type="dxa"/>
+            <w:tcBorders/>
+            <w:vAlign w:val="bottom"/>
+          </w:tcPr>
+          <w:p>
+            <w:pPr>
+              <w:pStyle w:val="Normal"/>
+              <w:widowControl w:val="false"/>
               <w:tabs>
                 <w:tab w:val="clear" w:pos="720"/>
               </w:tabs>
@@ -6143,6 +6225,7 @@
           <w:p>
             <w:pPr>
               <w:pStyle w:val="Normal"/>
+              <w:widowControl w:val="false"/>
               <w:tabs>
                 <w:tab w:val="clear" w:pos="720"/>
               </w:tabs>
@@ -6159,13 +6242,14 @@
         </w:tc>
         <w:tc>
           <w:tcPr>
-            <w:tcW w:w="1538" w:type="dxa"/>
-            <w:tcBorders/>
-            <w:vAlign w:val="bottom"/>
-          </w:tcPr>
-          <w:p>
-            <w:pPr>
-              <w:pStyle w:val="Normal"/>
+            <w:tcW w:w="1537" w:type="dxa"/>
+            <w:tcBorders/>
+            <w:vAlign w:val="bottom"/>
+          </w:tcPr>
+          <w:p>
+            <w:pPr>
+              <w:pStyle w:val="Normal"/>
+              <w:widowControl w:val="false"/>
               <w:tabs>
                 <w:tab w:val="clear" w:pos="720"/>
               </w:tabs>
@@ -6179,19 +6263,20 @@
             </w:r>
             <w:r>
               <w:rPr/>
-              <w:t xml:space="preserve">'darkviolet' </w:t>
-            </w:r>
-          </w:p>
-        </w:tc>
-        <w:tc>
-          <w:tcPr>
-            <w:tcW w:w="787" w:type="dxa"/>
-            <w:tcBorders/>
-            <w:vAlign w:val="bottom"/>
-          </w:tcPr>
-          <w:p>
-            <w:pPr>
-              <w:pStyle w:val="Normal"/>
+              <w:t>'darkviolet'</w:t>
+            </w:r>
+          </w:p>
+        </w:tc>
+        <w:tc>
+          <w:tcPr>
+            <w:tcW w:w="788" w:type="dxa"/>
+            <w:tcBorders/>
+            <w:vAlign w:val="bottom"/>
+          </w:tcPr>
+          <w:p>
+            <w:pPr>
+              <w:pStyle w:val="Normal"/>
+              <w:widowControl w:val="false"/>
               <w:tabs>
                 <w:tab w:val="clear" w:pos="720"/>
               </w:tabs>
@@ -6208,13 +6293,14 @@
         </w:tc>
         <w:tc>
           <w:tcPr>
-            <w:tcW w:w="2275" w:type="dxa"/>
-            <w:tcBorders/>
-            <w:vAlign w:val="bottom"/>
-          </w:tcPr>
-          <w:p>
-            <w:pPr>
-              <w:pStyle w:val="Normal"/>
+            <w:tcW w:w="2273" w:type="dxa"/>
+            <w:tcBorders/>
+            <w:vAlign w:val="bottom"/>
+          </w:tcPr>
+          <w:p>
+            <w:pPr>
+              <w:pStyle w:val="Normal"/>
+              <w:widowControl w:val="false"/>
               <w:tabs>
                 <w:tab w:val="clear" w:pos="720"/>
               </w:tabs>
@@ -6379,7 +6465,7 @@
       </w:r>
       <w:r>
         <w:rPr>
-          <w:rFonts w:cs="Arial" w:cstheme="minorBidi"/>
+          <w:rFonts w:cs="Arial"/>
         </w:rPr>
         <w:fldChar w:fldCharType="begin"/>
       </w:r>
@@ -6423,7 +6509,7 @@
       <w:r>
         <w:rPr/>
         <w:drawing>
-          <wp:anchor behindDoc="0" distT="0" distB="0" distL="0" distR="0" simplePos="0" locked="0" layoutInCell="0" allowOverlap="1" relativeHeight="9">
+          <wp:anchor behindDoc="0" distT="0" distB="0" distL="0" distR="0" simplePos="0" locked="0" layoutInCell="0" allowOverlap="1" relativeHeight="8">
             <wp:simplePos x="0" y="0"/>
             <wp:positionH relativeFrom="column">
               <wp:align>center</wp:align>
@@ -6518,7 +6604,9 @@
         </w:rPr>
       </w:pPr>
       <w:r>
-        <w:rPr/>
+        <w:rPr>
+          <w:rFonts w:cs="Arial" w:cstheme="minorBidi"/>
+        </w:rPr>
       </w:r>
     </w:p>
     <w:p>
@@ -6530,7 +6618,9 @@
         </w:rPr>
       </w:pPr>
       <w:r>
-        <w:rPr/>
+        <w:rPr>
+          <w:rFonts w:cs="Arial" w:cstheme="minorBidi"/>
+        </w:rPr>
       </w:r>
     </w:p>
     <w:p>
@@ -6542,7 +6632,9 @@
         </w:rPr>
       </w:pPr>
       <w:r>
-        <w:rPr/>
+        <w:rPr>
+          <w:rFonts w:cs="Arial" w:cstheme="minorBidi"/>
+        </w:rPr>
       </w:r>
     </w:p>
     <w:p>
@@ -6554,7 +6646,9 @@
         </w:rPr>
       </w:pPr>
       <w:r>
-        <w:rPr/>
+        <w:rPr>
+          <w:rFonts w:cs="Arial" w:cstheme="minorBidi"/>
+        </w:rPr>
       </w:r>
     </w:p>
     <w:p>
@@ -6572,7 +6666,7 @@
       </w:r>
       <w:r>
         <w:rPr>
-          <w:rFonts w:cs="Arial" w:cstheme="minorBidi"/>
+          <w:rFonts w:cs="Arial"/>
         </w:rPr>
         <w:fldChar w:fldCharType="begin"/>
       </w:r>
@@ -6639,6 +6733,7 @@
           <w:p>
             <w:pPr>
               <w:pStyle w:val="TextBody"/>
+              <w:widowControl w:val="false"/>
               <w:spacing w:before="0" w:after="0"/>
               <w:ind w:left="0" w:right="0" w:hanging="0"/>
               <w:jc w:val="center"/>
@@ -6659,6 +6754,7 @@
           <w:p>
             <w:pPr>
               <w:pStyle w:val="TextBody"/>
+              <w:widowControl w:val="false"/>
               <w:spacing w:before="0" w:after="0"/>
               <w:ind w:left="0" w:right="0" w:hanging="0"/>
               <w:rPr/>
@@ -6671,6 +6767,7 @@
           <w:p>
             <w:pPr>
               <w:pStyle w:val="TextBody"/>
+              <w:widowControl w:val="false"/>
               <w:spacing w:before="0" w:after="0"/>
               <w:ind w:left="0" w:right="0" w:hanging="0"/>
               <w:rPr/>
@@ -6683,6 +6780,7 @@
           <w:p>
             <w:pPr>
               <w:pStyle w:val="TextBody"/>
+              <w:widowControl w:val="false"/>
               <w:spacing w:before="0" w:after="0"/>
               <w:ind w:left="0" w:right="0" w:hanging="0"/>
               <w:rPr/>
@@ -6695,6 +6793,7 @@
           <w:p>
             <w:pPr>
               <w:pStyle w:val="TextBody"/>
+              <w:widowControl w:val="false"/>
               <w:spacing w:before="0" w:after="0"/>
               <w:ind w:left="0" w:right="0" w:hanging="0"/>
               <w:rPr/>
@@ -6756,7 +6855,7 @@
       </w:r>
       <w:r>
         <w:rPr>
-          <w:rFonts w:cs="Arial" w:cstheme="minorBidi"/>
+          <w:rFonts w:cs="Arial"/>
         </w:rPr>
         <w:fldChar w:fldCharType="begin"/>
       </w:r>
@@ -6853,7 +6952,7 @@
       </w:r>
       <w:r>
         <w:rPr>
-          <w:rFonts w:cs="Arial" w:cstheme="minorBidi"/>
+          <w:rFonts w:cs="Arial"/>
         </w:rPr>
         <w:fldChar w:fldCharType="begin"/>
       </w:r>
@@ -6911,7 +7010,16 @@
         </w:rPr>
       </w:pPr>
       <w:r>
-        <w:rPr/>
+        <w:rPr>
+          <w:rFonts w:eastAsia="Arial" w:cs="Arial" w:cstheme="majorBidi" w:eastAsiaTheme="majorEastAsia" w:ascii="Cambria" w:hAnsi="Cambria"/>
+          <w:b/>
+          <w:i/>
+          <w:iCs/>
+          <w:color w:val="17365D"/>
+          <w:spacing w:val="15"/>
+          <w:sz w:val="24"/>
+          <w:szCs w:val="24"/>
+        </w:rPr>
       </w:r>
     </w:p>
     <w:p>
@@ -6922,7 +7030,7 @@
           <w:numId w:val="0"/>
         </w:numPr>
         <w:spacing w:before="0" w:after="200"/>
-        <w:ind w:hanging="0"/>
+        <w:ind w:left="0" w:hanging="0"/>
         <w:contextualSpacing/>
         <w:rPr/>
       </w:pPr>
@@ -7759,6 +7867,7 @@
     <w:qFormat/>
     <w:pPr>
       <w:widowControl/>
+      <w:suppressAutoHyphens w:val="true"/>
       <w:bidi w:val="0"/>
       <w:spacing w:lineRule="auto" w:line="276" w:before="0" w:after="200"/>
       <w:jc w:val="left"/>
@@ -8492,6 +8601,7 @@
     <w:unhideWhenUsed/>
     <w:pPr>
       <w:widowControl/>
+      <w:suppressAutoHyphens w:val="true"/>
       <w:bidi w:val="0"/>
       <w:spacing w:before="0" w:after="0"/>
       <w:jc w:val="left"/>
@@ -8586,6 +8696,7 @@
     <w:qFormat/>
     <w:pPr>
       <w:widowControl/>
+      <w:suppressAutoHyphens w:val="true"/>
       <w:bidi w:val="0"/>
       <w:spacing w:before="0" w:after="0"/>
       <w:jc w:val="left"/>

</xml_diff>